<commit_message>
Beheershandleiding bijgewerkt met updates over wat er veranderd is ToDo is nu afgerond
</commit_message>
<xml_diff>
--- a/beheershandleiding.docx
+++ b/beheershandleiding.docx
@@ -65,7 +65,16 @@
         <w:jc w:val="center"/>
       </w:pPr>
       <w:r>
-        <w:t>Document versie 1.0, programma versie 2.0</w:t>
+        <w:t>Document versie 1.</w:t>
+      </w:r>
+      <w:r>
+        <w:t>1</w:t>
+      </w:r>
+      <w:r>
+        <w:t>, programma versie 2.</w:t>
+      </w:r>
+      <w:r>
+        <w:t>1</w:t>
       </w:r>
     </w:p>
     <w:p/>
@@ -131,7 +140,7 @@
           <w:r>
             <w:fldChar w:fldCharType="separate"/>
           </w:r>
-          <w:hyperlink w:anchor="_Toc496530521" w:history="1">
+          <w:hyperlink w:anchor="_Toc11913481" w:history="1">
             <w:r>
               <w:rPr>
                 <w:rStyle w:val="Hyperlink"/>
@@ -158,7 +167,7 @@
                 <w:noProof/>
                 <w:webHidden/>
               </w:rPr>
-              <w:instrText xml:space="preserve"> PAGEREF _Toc496530521 \h </w:instrText>
+              <w:instrText xml:space="preserve"> PAGEREF _Toc11913481 \h </w:instrText>
             </w:r>
             <w:r>
               <w:rPr>
@@ -201,7 +210,7 @@
               <w:lang w:eastAsia="nl-NL"/>
             </w:rPr>
           </w:pPr>
-          <w:hyperlink w:anchor="_Toc496530522" w:history="1">
+          <w:hyperlink w:anchor="_Toc11913482" w:history="1">
             <w:r>
               <w:rPr>
                 <w:rStyle w:val="Hyperlink"/>
@@ -228,7 +237,7 @@
                 <w:noProof/>
                 <w:webHidden/>
               </w:rPr>
-              <w:instrText xml:space="preserve"> PAGEREF _Toc496530522 \h </w:instrText>
+              <w:instrText xml:space="preserve"> PAGEREF _Toc11913482 \h </w:instrText>
             </w:r>
             <w:r>
               <w:rPr>
@@ -271,7 +280,7 @@
               <w:lang w:eastAsia="nl-NL"/>
             </w:rPr>
           </w:pPr>
-          <w:hyperlink w:anchor="_Toc496530523" w:history="1">
+          <w:hyperlink w:anchor="_Toc11913483" w:history="1">
             <w:r>
               <w:rPr>
                 <w:rStyle w:val="Hyperlink"/>
@@ -298,7 +307,7 @@
                 <w:noProof/>
                 <w:webHidden/>
               </w:rPr>
-              <w:instrText xml:space="preserve"> PAGEREF _Toc496530523 \h </w:instrText>
+              <w:instrText xml:space="preserve"> PAGEREF _Toc11913483 \h </w:instrText>
             </w:r>
             <w:r>
               <w:rPr>
@@ -341,7 +350,7 @@
               <w:lang w:eastAsia="nl-NL"/>
             </w:rPr>
           </w:pPr>
-          <w:hyperlink w:anchor="_Toc496530524" w:history="1">
+          <w:hyperlink w:anchor="_Toc11913484" w:history="1">
             <w:r>
               <w:rPr>
                 <w:rStyle w:val="Hyperlink"/>
@@ -368,7 +377,7 @@
                 <w:noProof/>
                 <w:webHidden/>
               </w:rPr>
-              <w:instrText xml:space="preserve"> PAGEREF _Toc496530524 \h </w:instrText>
+              <w:instrText xml:space="preserve"> PAGEREF _Toc11913484 \h </w:instrText>
             </w:r>
             <w:r>
               <w:rPr>
@@ -411,7 +420,7 @@
               <w:lang w:eastAsia="nl-NL"/>
             </w:rPr>
           </w:pPr>
-          <w:hyperlink w:anchor="_Toc496530525" w:history="1">
+          <w:hyperlink w:anchor="_Toc11913485" w:history="1">
             <w:r>
               <w:rPr>
                 <w:rStyle w:val="Hyperlink"/>
@@ -438,7 +447,7 @@
                 <w:noProof/>
                 <w:webHidden/>
               </w:rPr>
-              <w:instrText xml:space="preserve"> PAGEREF _Toc496530525 \h </w:instrText>
+              <w:instrText xml:space="preserve"> PAGEREF _Toc11913485 \h </w:instrText>
             </w:r>
             <w:r>
               <w:rPr>
@@ -481,7 +490,7 @@
               <w:lang w:eastAsia="nl-NL"/>
             </w:rPr>
           </w:pPr>
-          <w:hyperlink w:anchor="_Toc496530526" w:history="1">
+          <w:hyperlink w:anchor="_Toc11913486" w:history="1">
             <w:r>
               <w:rPr>
                 <w:rStyle w:val="Hyperlink"/>
@@ -508,7 +517,7 @@
                 <w:noProof/>
                 <w:webHidden/>
               </w:rPr>
-              <w:instrText xml:space="preserve"> PAGEREF _Toc496530526 \h </w:instrText>
+              <w:instrText xml:space="preserve"> PAGEREF _Toc11913486 \h </w:instrText>
             </w:r>
             <w:r>
               <w:rPr>
@@ -551,7 +560,7 @@
               <w:lang w:eastAsia="nl-NL"/>
             </w:rPr>
           </w:pPr>
-          <w:hyperlink w:anchor="_Toc496530527" w:history="1">
+          <w:hyperlink w:anchor="_Toc11913487" w:history="1">
             <w:r>
               <w:rPr>
                 <w:rStyle w:val="Hyperlink"/>
@@ -578,7 +587,7 @@
                 <w:noProof/>
                 <w:webHidden/>
               </w:rPr>
-              <w:instrText xml:space="preserve"> PAGEREF _Toc496530527 \h </w:instrText>
+              <w:instrText xml:space="preserve"> PAGEREF _Toc11913487 \h </w:instrText>
             </w:r>
             <w:r>
               <w:rPr>
@@ -621,7 +630,7 @@
               <w:lang w:eastAsia="nl-NL"/>
             </w:rPr>
           </w:pPr>
-          <w:hyperlink w:anchor="_Toc496530528" w:history="1">
+          <w:hyperlink w:anchor="_Toc11913488" w:history="1">
             <w:r>
               <w:rPr>
                 <w:rStyle w:val="Hyperlink"/>
@@ -648,7 +657,7 @@
                 <w:noProof/>
                 <w:webHidden/>
               </w:rPr>
-              <w:instrText xml:space="preserve"> PAGEREF _Toc496530528 \h </w:instrText>
+              <w:instrText xml:space="preserve"> PAGEREF _Toc11913488 \h </w:instrText>
             </w:r>
             <w:r>
               <w:rPr>
@@ -691,7 +700,7 @@
               <w:lang w:eastAsia="nl-NL"/>
             </w:rPr>
           </w:pPr>
-          <w:hyperlink w:anchor="_Toc496530529" w:history="1">
+          <w:hyperlink w:anchor="_Toc11913489" w:history="1">
             <w:r>
               <w:rPr>
                 <w:rStyle w:val="Hyperlink"/>
@@ -718,7 +727,7 @@
                 <w:noProof/>
                 <w:webHidden/>
               </w:rPr>
-              <w:instrText xml:space="preserve"> PAGEREF _Toc496530529 \h </w:instrText>
+              <w:instrText xml:space="preserve"> PAGEREF _Toc11913489 \h </w:instrText>
             </w:r>
             <w:r>
               <w:rPr>
@@ -761,7 +770,7 @@
               <w:lang w:eastAsia="nl-NL"/>
             </w:rPr>
           </w:pPr>
-          <w:hyperlink w:anchor="_Toc496530530" w:history="1">
+          <w:hyperlink w:anchor="_Toc11913490" w:history="1">
             <w:r>
               <w:rPr>
                 <w:rStyle w:val="Hyperlink"/>
@@ -788,7 +797,7 @@
                 <w:noProof/>
                 <w:webHidden/>
               </w:rPr>
-              <w:instrText xml:space="preserve"> PAGEREF _Toc496530530 \h </w:instrText>
+              <w:instrText xml:space="preserve"> PAGEREF _Toc11913490 \h </w:instrText>
             </w:r>
             <w:r>
               <w:rPr>
@@ -831,7 +840,7 @@
               <w:lang w:eastAsia="nl-NL"/>
             </w:rPr>
           </w:pPr>
-          <w:hyperlink w:anchor="_Toc496530531" w:history="1">
+          <w:hyperlink w:anchor="_Toc11913491" w:history="1">
             <w:r>
               <w:rPr>
                 <w:rStyle w:val="Hyperlink"/>
@@ -858,7 +867,7 @@
                 <w:noProof/>
                 <w:webHidden/>
               </w:rPr>
-              <w:instrText xml:space="preserve"> PAGEREF _Toc496530531 \h </w:instrText>
+              <w:instrText xml:space="preserve"> PAGEREF _Toc11913491 \h </w:instrText>
             </w:r>
             <w:r>
               <w:rPr>
@@ -901,7 +910,7 @@
               <w:lang w:eastAsia="nl-NL"/>
             </w:rPr>
           </w:pPr>
-          <w:hyperlink w:anchor="_Toc496530532" w:history="1">
+          <w:hyperlink w:anchor="_Toc11913492" w:history="1">
             <w:r>
               <w:rPr>
                 <w:rStyle w:val="Hyperlink"/>
@@ -928,7 +937,7 @@
                 <w:noProof/>
                 <w:webHidden/>
               </w:rPr>
-              <w:instrText xml:space="preserve"> PAGEREF _Toc496530532 \h </w:instrText>
+              <w:instrText xml:space="preserve"> PAGEREF _Toc11913492 \h </w:instrText>
             </w:r>
             <w:r>
               <w:rPr>
@@ -948,7 +957,7 @@
                 <w:noProof/>
                 <w:webHidden/>
               </w:rPr>
-              <w:t>8</w:t>
+              <w:t>7</w:t>
             </w:r>
             <w:r>
               <w:rPr>
@@ -971,7 +980,7 @@
               <w:lang w:eastAsia="nl-NL"/>
             </w:rPr>
           </w:pPr>
-          <w:hyperlink w:anchor="_Toc496530533" w:history="1">
+          <w:hyperlink w:anchor="_Toc11913493" w:history="1">
             <w:r>
               <w:rPr>
                 <w:rStyle w:val="Hyperlink"/>
@@ -998,7 +1007,7 @@
                 <w:noProof/>
                 <w:webHidden/>
               </w:rPr>
-              <w:instrText xml:space="preserve"> PAGEREF _Toc496530533 \h </w:instrText>
+              <w:instrText xml:space="preserve"> PAGEREF _Toc11913493 \h </w:instrText>
             </w:r>
             <w:r>
               <w:rPr>
@@ -1041,13 +1050,27 @@
               <w:lang w:eastAsia="nl-NL"/>
             </w:rPr>
           </w:pPr>
-          <w:hyperlink w:anchor="_Toc496530534" w:history="1">
+          <w:hyperlink w:anchor="_Toc11913494" w:history="1">
             <w:r>
               <w:rPr>
                 <w:rStyle w:val="Hyperlink"/>
                 <w:noProof/>
               </w:rPr>
-              <w:t>Liturgiebord</w:t>
+              <w:t>Liturgie</w:t>
+            </w:r>
+            <w:r>
+              <w:rPr>
+                <w:rStyle w:val="Hyperlink"/>
+                <w:noProof/>
+              </w:rPr>
+              <w:t>b</w:t>
+            </w:r>
+            <w:r>
+              <w:rPr>
+                <w:rStyle w:val="Hyperlink"/>
+                <w:noProof/>
+              </w:rPr>
+              <w:t>ord</w:t>
             </w:r>
             <w:r>
               <w:rPr>
@@ -1068,7 +1091,7 @@
                 <w:noProof/>
                 <w:webHidden/>
               </w:rPr>
-              <w:instrText xml:space="preserve"> PAGEREF _Toc496530534 \h </w:instrText>
+              <w:instrText xml:space="preserve"> PAGEREF _Toc11913494 \h </w:instrText>
             </w:r>
             <w:r>
               <w:rPr>
@@ -1088,7 +1111,7 @@
                 <w:noProof/>
                 <w:webHidden/>
               </w:rPr>
-              <w:t>9</w:t>
+              <w:t>8</w:t>
             </w:r>
             <w:r>
               <w:rPr>
@@ -1111,7 +1134,7 @@
               <w:lang w:eastAsia="nl-NL"/>
             </w:rPr>
           </w:pPr>
-          <w:hyperlink w:anchor="_Toc496530535" w:history="1">
+          <w:hyperlink w:anchor="_Toc11913495" w:history="1">
             <w:r>
               <w:rPr>
                 <w:rStyle w:val="Hyperlink"/>
@@ -1138,7 +1161,7 @@
                 <w:noProof/>
                 <w:webHidden/>
               </w:rPr>
-              <w:instrText xml:space="preserve"> PAGEREF _Toc496530535 \h </w:instrText>
+              <w:instrText xml:space="preserve"> PAGEREF _Toc11913495 \h </w:instrText>
             </w:r>
             <w:r>
               <w:rPr>
@@ -1158,7 +1181,7 @@
                 <w:noProof/>
                 <w:webHidden/>
               </w:rPr>
-              <w:t>9</w:t>
+              <w:t>8</w:t>
             </w:r>
             <w:r>
               <w:rPr>
@@ -1181,7 +1204,7 @@
               <w:lang w:eastAsia="nl-NL"/>
             </w:rPr>
           </w:pPr>
-          <w:hyperlink w:anchor="_Toc496530536" w:history="1">
+          <w:hyperlink w:anchor="_Toc11913496" w:history="1">
             <w:r>
               <w:rPr>
                 <w:rStyle w:val="Hyperlink"/>
@@ -1208,7 +1231,7 @@
                 <w:noProof/>
                 <w:webHidden/>
               </w:rPr>
-              <w:instrText xml:space="preserve"> PAGEREF _Toc496530536 \h </w:instrText>
+              <w:instrText xml:space="preserve"> PAGEREF _Toc11913496 \h </w:instrText>
             </w:r>
             <w:r>
               <w:rPr>
@@ -1251,7 +1274,7 @@
               <w:lang w:eastAsia="nl-NL"/>
             </w:rPr>
           </w:pPr>
-          <w:hyperlink w:anchor="_Toc496530537" w:history="1">
+          <w:hyperlink w:anchor="_Toc11913497" w:history="1">
             <w:r>
               <w:rPr>
                 <w:rStyle w:val="Hyperlink"/>
@@ -1278,7 +1301,7 @@
                 <w:noProof/>
                 <w:webHidden/>
               </w:rPr>
-              <w:instrText xml:space="preserve"> PAGEREF _Toc496530537 \h </w:instrText>
+              <w:instrText xml:space="preserve"> PAGEREF _Toc11913497 \h </w:instrText>
             </w:r>
             <w:r>
               <w:rPr>
@@ -1321,7 +1344,7 @@
               <w:lang w:eastAsia="nl-NL"/>
             </w:rPr>
           </w:pPr>
-          <w:hyperlink w:anchor="_Toc496530538" w:history="1">
+          <w:hyperlink w:anchor="_Toc11913498" w:history="1">
             <w:r>
               <w:rPr>
                 <w:rStyle w:val="Hyperlink"/>
@@ -1348,7 +1371,7 @@
                 <w:noProof/>
                 <w:webHidden/>
               </w:rPr>
-              <w:instrText xml:space="preserve"> PAGEREF _Toc496530538 \h </w:instrText>
+              <w:instrText xml:space="preserve"> PAGEREF _Toc11913498 \h </w:instrText>
             </w:r>
             <w:r>
               <w:rPr>
@@ -1368,7 +1391,7 @@
                 <w:noProof/>
                 <w:webHidden/>
               </w:rPr>
-              <w:t>10</w:t>
+              <w:t>9</w:t>
             </w:r>
             <w:r>
               <w:rPr>
@@ -1391,7 +1414,7 @@
               <w:lang w:eastAsia="nl-NL"/>
             </w:rPr>
           </w:pPr>
-          <w:hyperlink w:anchor="_Toc496530539" w:history="1">
+          <w:hyperlink w:anchor="_Toc11913499" w:history="1">
             <w:r>
               <w:rPr>
                 <w:rStyle w:val="Hyperlink"/>
@@ -1418,7 +1441,7 @@
                 <w:noProof/>
                 <w:webHidden/>
               </w:rPr>
-              <w:instrText xml:space="preserve"> PAGEREF _Toc496530539 \h </w:instrText>
+              <w:instrText xml:space="preserve"> PAGEREF _Toc11913499 \h </w:instrText>
             </w:r>
             <w:r>
               <w:rPr>
@@ -1438,7 +1461,7 @@
                 <w:noProof/>
                 <w:webHidden/>
               </w:rPr>
-              <w:t>10</w:t>
+              <w:t>9</w:t>
             </w:r>
             <w:r>
               <w:rPr>
@@ -1461,7 +1484,7 @@
               <w:lang w:eastAsia="nl-NL"/>
             </w:rPr>
           </w:pPr>
-          <w:hyperlink w:anchor="_Toc496530540" w:history="1">
+          <w:hyperlink w:anchor="_Toc11913500" w:history="1">
             <w:r>
               <w:rPr>
                 <w:rStyle w:val="Hyperlink"/>
@@ -1488,7 +1511,7 @@
                 <w:noProof/>
                 <w:webHidden/>
               </w:rPr>
-              <w:instrText xml:space="preserve"> PAGEREF _Toc496530540 \h </w:instrText>
+              <w:instrText xml:space="preserve"> PAGEREF _Toc11913500 \h </w:instrText>
             </w:r>
             <w:r>
               <w:rPr>
@@ -1531,7 +1554,7 @@
               <w:lang w:eastAsia="nl-NL"/>
             </w:rPr>
           </w:pPr>
-          <w:hyperlink w:anchor="_Toc496530541" w:history="1">
+          <w:hyperlink w:anchor="_Toc11913501" w:history="1">
             <w:r>
               <w:rPr>
                 <w:rStyle w:val="Hyperlink"/>
@@ -1558,7 +1581,7 @@
                 <w:noProof/>
                 <w:webHidden/>
               </w:rPr>
-              <w:instrText xml:space="preserve"> PAGEREF _Toc496530541 \h </w:instrText>
+              <w:instrText xml:space="preserve"> PAGEREF _Toc11913501 \h </w:instrText>
             </w:r>
             <w:r>
               <w:rPr>
@@ -1601,7 +1624,7 @@
               <w:lang w:eastAsia="nl-NL"/>
             </w:rPr>
           </w:pPr>
-          <w:hyperlink w:anchor="_Toc496530542" w:history="1">
+          <w:hyperlink w:anchor="_Toc11913502" w:history="1">
             <w:r>
               <w:rPr>
                 <w:rStyle w:val="Hyperlink"/>
@@ -1628,7 +1651,7 @@
                 <w:noProof/>
                 <w:webHidden/>
               </w:rPr>
-              <w:instrText xml:space="preserve"> PAGEREF _Toc496530542 \h </w:instrText>
+              <w:instrText xml:space="preserve"> PAGEREF _Toc11913502 \h </w:instrText>
             </w:r>
             <w:r>
               <w:rPr>
@@ -1671,7 +1694,7 @@
               <w:lang w:eastAsia="nl-NL"/>
             </w:rPr>
           </w:pPr>
-          <w:hyperlink w:anchor="_Toc496530543" w:history="1">
+          <w:hyperlink w:anchor="_Toc11913503" w:history="1">
             <w:r>
               <w:rPr>
                 <w:rStyle w:val="Hyperlink"/>
@@ -1698,7 +1721,7 @@
                 <w:noProof/>
                 <w:webHidden/>
               </w:rPr>
-              <w:instrText xml:space="preserve"> PAGEREF _Toc496530543 \h </w:instrText>
+              <w:instrText xml:space="preserve"> PAGEREF _Toc11913503 \h </w:instrText>
             </w:r>
             <w:r>
               <w:rPr>
@@ -1741,7 +1764,7 @@
               <w:lang w:eastAsia="nl-NL"/>
             </w:rPr>
           </w:pPr>
-          <w:hyperlink w:anchor="_Toc496530544" w:history="1">
+          <w:hyperlink w:anchor="_Toc11913504" w:history="1">
             <w:r>
               <w:rPr>
                 <w:rStyle w:val="Hyperlink"/>
@@ -1768,7 +1791,7 @@
                 <w:noProof/>
                 <w:webHidden/>
               </w:rPr>
-              <w:instrText xml:space="preserve"> PAGEREF _Toc496530544 \h </w:instrText>
+              <w:instrText xml:space="preserve"> PAGEREF _Toc11913504 \h </w:instrText>
             </w:r>
             <w:r>
               <w:rPr>
@@ -1811,7 +1834,7 @@
               <w:lang w:eastAsia="nl-NL"/>
             </w:rPr>
           </w:pPr>
-          <w:hyperlink w:anchor="_Toc496530545" w:history="1">
+          <w:hyperlink w:anchor="_Toc11913505" w:history="1">
             <w:r>
               <w:rPr>
                 <w:rStyle w:val="Hyperlink"/>
@@ -1838,7 +1861,7 @@
                 <w:noProof/>
                 <w:webHidden/>
               </w:rPr>
-              <w:instrText xml:space="preserve"> PAGEREF _Toc496530545 \h </w:instrText>
+              <w:instrText xml:space="preserve"> PAGEREF _Toc11913505 \h </w:instrText>
             </w:r>
             <w:r>
               <w:rPr>
@@ -1881,7 +1904,7 @@
               <w:lang w:eastAsia="nl-NL"/>
             </w:rPr>
           </w:pPr>
-          <w:hyperlink w:anchor="_Toc496530546" w:history="1">
+          <w:hyperlink w:anchor="_Toc11913506" w:history="1">
             <w:r>
               <w:rPr>
                 <w:rStyle w:val="Hyperlink"/>
@@ -1908,7 +1931,7 @@
                 <w:noProof/>
                 <w:webHidden/>
               </w:rPr>
-              <w:instrText xml:space="preserve"> PAGEREF _Toc496530546 \h </w:instrText>
+              <w:instrText xml:space="preserve"> PAGEREF _Toc11913506 \h </w:instrText>
             </w:r>
             <w:r>
               <w:rPr>
@@ -1951,7 +1974,7 @@
               <w:lang w:eastAsia="nl-NL"/>
             </w:rPr>
           </w:pPr>
-          <w:hyperlink w:anchor="_Toc496530547" w:history="1">
+          <w:hyperlink w:anchor="_Toc11913507" w:history="1">
             <w:r>
               <w:rPr>
                 <w:rStyle w:val="Hyperlink"/>
@@ -1978,7 +2001,7 @@
                 <w:noProof/>
                 <w:webHidden/>
               </w:rPr>
-              <w:instrText xml:space="preserve"> PAGEREF _Toc496530547 \h </w:instrText>
+              <w:instrText xml:space="preserve"> PAGEREF _Toc11913507 \h </w:instrText>
             </w:r>
             <w:r>
               <w:rPr>
@@ -2021,7 +2044,7 @@
               <w:lang w:eastAsia="nl-NL"/>
             </w:rPr>
           </w:pPr>
-          <w:hyperlink w:anchor="_Toc496530548" w:history="1">
+          <w:hyperlink w:anchor="_Toc11913508" w:history="1">
             <w:r>
               <w:rPr>
                 <w:rStyle w:val="Hyperlink"/>
@@ -2048,7 +2071,7 @@
                 <w:noProof/>
                 <w:webHidden/>
               </w:rPr>
-              <w:instrText xml:space="preserve"> PAGEREF _Toc496530548 \h </w:instrText>
+              <w:instrText xml:space="preserve"> PAGEREF _Toc11913508 \h </w:instrText>
             </w:r>
             <w:r>
               <w:rPr>
@@ -2091,7 +2114,7 @@
               <w:lang w:eastAsia="nl-NL"/>
             </w:rPr>
           </w:pPr>
-          <w:hyperlink w:anchor="_Toc496530549" w:history="1">
+          <w:hyperlink w:anchor="_Toc11913509" w:history="1">
             <w:r>
               <w:rPr>
                 <w:rStyle w:val="Hyperlink"/>
@@ -2118,7 +2141,7 @@
                 <w:noProof/>
                 <w:webHidden/>
               </w:rPr>
-              <w:instrText xml:space="preserve"> PAGEREF _Toc496530549 \h </w:instrText>
+              <w:instrText xml:space="preserve"> PAGEREF _Toc11913509 \h </w:instrText>
             </w:r>
             <w:r>
               <w:rPr>
@@ -2161,7 +2184,7 @@
               <w:lang w:eastAsia="nl-NL"/>
             </w:rPr>
           </w:pPr>
-          <w:hyperlink w:anchor="_Toc496530550" w:history="1">
+          <w:hyperlink w:anchor="_Toc11913510" w:history="1">
             <w:r>
               <w:rPr>
                 <w:rStyle w:val="Hyperlink"/>
@@ -2188,7 +2211,7 @@
                 <w:noProof/>
                 <w:webHidden/>
               </w:rPr>
-              <w:instrText xml:space="preserve"> PAGEREF _Toc496530550 \h </w:instrText>
+              <w:instrText xml:space="preserve"> PAGEREF _Toc11913510 \h </w:instrText>
             </w:r>
             <w:r>
               <w:rPr>
@@ -2231,7 +2254,7 @@
               <w:lang w:eastAsia="nl-NL"/>
             </w:rPr>
           </w:pPr>
-          <w:hyperlink w:anchor="_Toc496530551" w:history="1">
+          <w:hyperlink w:anchor="_Toc11913511" w:history="1">
             <w:r>
               <w:rPr>
                 <w:rStyle w:val="Hyperlink"/>
@@ -2258,7 +2281,7 @@
                 <w:noProof/>
                 <w:webHidden/>
               </w:rPr>
-              <w:instrText xml:space="preserve"> PAGEREF _Toc496530551 \h </w:instrText>
+              <w:instrText xml:space="preserve"> PAGEREF _Toc11913511 \h </w:instrText>
             </w:r>
             <w:r>
               <w:rPr>
@@ -2301,7 +2324,7 @@
               <w:lang w:eastAsia="nl-NL"/>
             </w:rPr>
           </w:pPr>
-          <w:hyperlink w:anchor="_Toc496530552" w:history="1">
+          <w:hyperlink w:anchor="_Toc11913512" w:history="1">
             <w:r>
               <w:rPr>
                 <w:rStyle w:val="Hyperlink"/>
@@ -2328,7 +2351,7 @@
                 <w:noProof/>
                 <w:webHidden/>
               </w:rPr>
-              <w:instrText xml:space="preserve"> PAGEREF _Toc496530552 \h </w:instrText>
+              <w:instrText xml:space="preserve"> PAGEREF _Toc11913512 \h </w:instrText>
             </w:r>
             <w:r>
               <w:rPr>
@@ -2371,7 +2394,7 @@
               <w:lang w:eastAsia="nl-NL"/>
             </w:rPr>
           </w:pPr>
-          <w:hyperlink w:anchor="_Toc496530553" w:history="1">
+          <w:hyperlink w:anchor="_Toc11913513" w:history="1">
             <w:r>
               <w:rPr>
                 <w:rStyle w:val="Hyperlink"/>
@@ -2398,7 +2421,7 @@
                 <w:noProof/>
                 <w:webHidden/>
               </w:rPr>
-              <w:instrText xml:space="preserve"> PAGEREF _Toc496530553 \h </w:instrText>
+              <w:instrText xml:space="preserve"> PAGEREF _Toc11913513 \h </w:instrText>
             </w:r>
             <w:r>
               <w:rPr>
@@ -2441,7 +2464,7 @@
               <w:lang w:eastAsia="nl-NL"/>
             </w:rPr>
           </w:pPr>
-          <w:hyperlink w:anchor="_Toc496530554" w:history="1">
+          <w:hyperlink w:anchor="_Toc11913514" w:history="1">
             <w:r>
               <w:rPr>
                 <w:rStyle w:val="Hyperlink"/>
@@ -2468,7 +2491,7 @@
                 <w:noProof/>
                 <w:webHidden/>
               </w:rPr>
-              <w:instrText xml:space="preserve"> PAGEREF _Toc496530554 \h </w:instrText>
+              <w:instrText xml:space="preserve"> PAGEREF _Toc11913514 \h </w:instrText>
             </w:r>
             <w:r>
               <w:rPr>
@@ -2611,10 +2634,7 @@
           </w:tcPr>
           <w:p>
             <w:r>
-              <w:t>1</w:t>
-            </w:r>
-            <w:r>
-              <w:t>.0</w:t>
+              <w:t>1.0</w:t>
             </w:r>
           </w:p>
         </w:tc>
@@ -2649,11 +2669,50 @@
           </w:p>
         </w:tc>
       </w:tr>
+      <w:tr>
+        <w:tc>
+          <w:tcPr>
+            <w:tcW w:w="837" w:type="dxa"/>
+          </w:tcPr>
+          <w:p>
+            <w:r>
+              <w:t>1.1</w:t>
+            </w:r>
+          </w:p>
+        </w:tc>
+        <w:tc>
+          <w:tcPr>
+            <w:tcW w:w="1224" w:type="dxa"/>
+          </w:tcPr>
+          <w:p>
+            <w:r>
+              <w:t>2.1</w:t>
+            </w:r>
+          </w:p>
+        </w:tc>
+        <w:tc>
+          <w:tcPr>
+            <w:tcW w:w="1323" w:type="dxa"/>
+          </w:tcPr>
+          <w:p>
+            <w:r>
+              <w:t>2019-06-19</w:t>
+            </w:r>
+          </w:p>
+        </w:tc>
+        <w:tc>
+          <w:tcPr>
+            <w:tcW w:w="5904" w:type="dxa"/>
+          </w:tcPr>
+          <w:p>
+            <w:r>
+              <w:t>Wijzigingen n.a.v. nieuwe versie</w:t>
+            </w:r>
+          </w:p>
+        </w:tc>
+      </w:tr>
     </w:tbl>
-    <w:p>
-      <w:bookmarkStart w:id="0" w:name="_GoBack"/>
-      <w:bookmarkEnd w:id="0"/>
-    </w:p>
+    <w:p/>
     <w:p>
       <w:r>
         <w:br w:type="page"/>
@@ -2663,85 +2722,85 @@
       <w:pPr>
         <w:pStyle w:val="Heading1"/>
       </w:pPr>
-      <w:bookmarkStart w:id="1" w:name="_Toc496530521"/>
+      <w:bookmarkStart w:id="0" w:name="_Toc11913481"/>
       <w:r>
         <w:lastRenderedPageBreak/>
         <w:t>Dagelijks gebruik</w:t>
       </w:r>
+      <w:bookmarkEnd w:id="0"/>
+    </w:p>
+    <w:p>
+      <w:pPr>
+        <w:pStyle w:val="Heading2"/>
+      </w:pPr>
+      <w:bookmarkStart w:id="1" w:name="_Toc11913482"/>
+      <w:r>
+        <w:t>Opstelling</w:t>
+      </w:r>
       <w:bookmarkEnd w:id="1"/>
     </w:p>
     <w:p>
+      <w:r>
+        <w:t xml:space="preserve">Plaats het programma met database op een locatie die voor iedereen beschikbaar is, bijvoorbeeld </w:t>
+      </w:r>
+      <w:r>
+        <w:t>D</w:t>
+      </w:r>
+      <w:r>
+        <w:t>ropbox.</w:t>
+      </w:r>
+    </w:p>
+    <w:p>
+      <w:r>
+        <w:t xml:space="preserve">Je hebt Microsoft </w:t>
+      </w:r>
+      <w:proofErr w:type="spellStart"/>
+      <w:r>
+        <w:t>Powerpoint</w:t>
+      </w:r>
+      <w:proofErr w:type="spellEnd"/>
+      <w:r>
+        <w:t xml:space="preserve"> nodig op de computer om de presentaties te kunnen maken via dit programma. </w:t>
+      </w:r>
+    </w:p>
+    <w:p>
+      <w:r>
+        <w:t xml:space="preserve">Tijdens het beamen heb je een </w:t>
+      </w:r>
+      <w:proofErr w:type="spellStart"/>
+      <w:r>
+        <w:t>Powerpoint</w:t>
+      </w:r>
+      <w:proofErr w:type="spellEnd"/>
+      <w:r>
+        <w:t xml:space="preserve"> viewer nodig. Dit kan Microsoft </w:t>
+      </w:r>
+      <w:proofErr w:type="spellStart"/>
+      <w:r>
+        <w:t>Powerpoint</w:t>
+      </w:r>
+      <w:proofErr w:type="spellEnd"/>
+      <w:r>
+        <w:t xml:space="preserve"> zijn of elk ander programma dat met </w:t>
+      </w:r>
+      <w:proofErr w:type="spellStart"/>
+      <w:r>
+        <w:t>Powerpoint</w:t>
+      </w:r>
+      <w:proofErr w:type="spellEnd"/>
+      <w:r>
+        <w:t xml:space="preserve"> slides overweg kan.</w:t>
+      </w:r>
+    </w:p>
+    <w:p>
       <w:pPr>
         <w:pStyle w:val="Heading2"/>
       </w:pPr>
-      <w:bookmarkStart w:id="2" w:name="_Toc496530522"/>
-      <w:r>
-        <w:t>Opstelling</w:t>
+      <w:bookmarkStart w:id="2" w:name="_Toc11913483"/>
+      <w:r>
+        <w:t>Invoer</w:t>
       </w:r>
       <w:bookmarkEnd w:id="2"/>
-    </w:p>
-    <w:p>
-      <w:r>
-        <w:t xml:space="preserve">Plaats het programma met database op een locatie die voor iedereen beschikbaar is, bijvoorbeeld </w:t>
-      </w:r>
-      <w:r>
-        <w:t>D</w:t>
-      </w:r>
-      <w:r>
-        <w:t>ropbox.</w:t>
-      </w:r>
-    </w:p>
-    <w:p>
-      <w:r>
-        <w:t xml:space="preserve">Je hebt Microsoft </w:t>
-      </w:r>
-      <w:proofErr w:type="spellStart"/>
-      <w:r>
-        <w:t>Powerpoint</w:t>
-      </w:r>
-      <w:proofErr w:type="spellEnd"/>
-      <w:r>
-        <w:t xml:space="preserve"> nodig op de computer om de presentaties te kunnen maken via dit programma. </w:t>
-      </w:r>
-    </w:p>
-    <w:p>
-      <w:r>
-        <w:t xml:space="preserve">Tijdens het beamen heb je een </w:t>
-      </w:r>
-      <w:proofErr w:type="spellStart"/>
-      <w:r>
-        <w:t>Powerpoint</w:t>
-      </w:r>
-      <w:proofErr w:type="spellEnd"/>
-      <w:r>
-        <w:t xml:space="preserve"> viewer nodig. Dit kan Microsoft </w:t>
-      </w:r>
-      <w:proofErr w:type="spellStart"/>
-      <w:r>
-        <w:t>Powerpoint</w:t>
-      </w:r>
-      <w:proofErr w:type="spellEnd"/>
-      <w:r>
-        <w:t xml:space="preserve"> zijn of elk ander programma dat met </w:t>
-      </w:r>
-      <w:proofErr w:type="spellStart"/>
-      <w:r>
-        <w:t>Powerpoint</w:t>
-      </w:r>
-      <w:proofErr w:type="spellEnd"/>
-      <w:r>
-        <w:t xml:space="preserve"> slides overweg kan.</w:t>
-      </w:r>
-    </w:p>
-    <w:p>
-      <w:pPr>
-        <w:pStyle w:val="Heading2"/>
-      </w:pPr>
-      <w:bookmarkStart w:id="3" w:name="_Toc496530523"/>
-      <w:r>
-        <w:t>Invoer</w:t>
-      </w:r>
-      <w:bookmarkEnd w:id="3"/>
     </w:p>
     <w:p>
       <w:r>
@@ -2750,10 +2809,10 @@
           <w:lang w:eastAsia="nl-NL"/>
         </w:rPr>
         <w:drawing>
-          <wp:inline distT="0" distB="0" distL="0" distR="0">
+          <wp:inline distT="0" distB="0" distL="0" distR="0" wp14:anchorId="79AB2041" wp14:editId="7A47731F">
             <wp:extent cx="5760720" cy="4899660"/>
             <wp:effectExtent l="0" t="0" r="0" b="0"/>
-            <wp:docPr id="1" name="Picture 1"/>
+            <wp:docPr id="26" name="Picture 26"/>
             <wp:cNvGraphicFramePr>
               <a:graphicFrameLocks xmlns:a="http://schemas.openxmlformats.org/drawingml/2006/main" noChangeAspect="1"/>
             </wp:cNvGraphicFramePr>
@@ -2765,7 +2824,7 @@
                     <pic:cNvPicPr/>
                   </pic:nvPicPr>
                   <pic:blipFill>
-                    <a:blip r:embed="rId8" cstate="print"/>
+                    <a:blip r:embed="rId8"/>
                     <a:stretch>
                       <a:fillRect/>
                     </a:stretch>
@@ -2807,7 +2866,7 @@
         </w:numPr>
       </w:pPr>
       <w:r>
-        <w:t>Hier kan je zoeken in de database en/of krijg je hulp bij het aanpassen van specifieke regels in de liturgie.</w:t>
+        <w:t>Hier kan je zoeken in de database.</w:t>
       </w:r>
     </w:p>
     <w:p>
@@ -2819,7 +2878,7 @@
         </w:numPr>
       </w:pPr>
       <w:r>
-        <w:t>Extra informatie rond een dienst kan je hier invullen. Deze teksten kunnen dan op specifieke plekken in slides gezet worden.</w:t>
+        <w:t>Extra informatie rond een dienst kan je hier invullen.</w:t>
       </w:r>
     </w:p>
     <w:p>
@@ -2831,7 +2890,24 @@
         </w:numPr>
       </w:pPr>
       <w:r>
-        <w:t>Via het menu ‘Bestand’ kan je de gemaakte liturgie opslaan of laden.</w:t>
+        <w:t xml:space="preserve">Met de ‘Maak slides’ </w:t>
+      </w:r>
+      <w:r>
+        <w:t xml:space="preserve">zet je het programma aan het werk om geheel zelfstandig de </w:t>
+      </w:r>
+      <w:proofErr w:type="spellStart"/>
+      <w:r>
+        <w:t>powerpoint</w:t>
+      </w:r>
+      <w:proofErr w:type="spellEnd"/>
+      <w:r>
+        <w:t xml:space="preserve"> presentatie in elkaar te zetten op basis</w:t>
+      </w:r>
+      <w:r>
+        <w:t xml:space="preserve"> van de ingevoerde liturgie</w:t>
+      </w:r>
+      <w:r>
+        <w:t>.</w:t>
       </w:r>
     </w:p>
     <w:p>
@@ -2843,42 +2919,19 @@
         </w:numPr>
       </w:pPr>
       <w:r>
-        <w:t>Met de ‘Maak slides’ knop start je het proces van het maken van de presentatie.</w:t>
-      </w:r>
-      <w:r>
-        <w:t xml:space="preserve"> Dit betekend dat er eerst een controle plaats </w:t>
-      </w:r>
-      <w:r>
-        <w:t>vindt</w:t>
-      </w:r>
-      <w:r>
-        <w:t xml:space="preserve"> van de ingevoerde liturgie, je daarna een </w:t>
-      </w:r>
+        <w:t>Via het menu ‘Bestand’ kan je de gemaakte liturgie opslaan of laden.</w:t>
+      </w:r>
+    </w:p>
+    <w:p>
+      <w:pPr>
+        <w:pStyle w:val="Heading2"/>
+      </w:pPr>
+      <w:bookmarkStart w:id="3" w:name="_Toc11913484"/>
       <w:r>
         <w:lastRenderedPageBreak/>
-        <w:t>locatie moet kiezen waar je de presentatie op wilt slaan,</w:t>
-      </w:r>
-      <w:r>
-        <w:t xml:space="preserve"> en dan wordt Microsoft </w:t>
-      </w:r>
-      <w:proofErr w:type="spellStart"/>
-      <w:r>
-        <w:t>Powerpoint</w:t>
-      </w:r>
-      <w:proofErr w:type="spellEnd"/>
-      <w:r>
-        <w:t xml:space="preserve"> opgestart om de werkzaamheden uit te voeren.</w:t>
-      </w:r>
-    </w:p>
-    <w:p>
-      <w:pPr>
-        <w:pStyle w:val="Heading2"/>
-      </w:pPr>
-      <w:bookmarkStart w:id="4" w:name="_Toc496530524"/>
-      <w:r>
         <w:t>Liturgie controle</w:t>
       </w:r>
-      <w:bookmarkEnd w:id="4"/>
+      <w:bookmarkEnd w:id="3"/>
     </w:p>
     <w:p>
       <w:r>
@@ -2898,7 +2951,7 @@
           <w:lang w:eastAsia="nl-NL"/>
         </w:rPr>
         <w:drawing>
-          <wp:inline distT="0" distB="0" distL="0" distR="0">
+          <wp:inline distT="0" distB="0" distL="0" distR="0" wp14:anchorId="3E9388CD" wp14:editId="3CF4064D">
             <wp:extent cx="3311047" cy="1898961"/>
             <wp:effectExtent l="0" t="0" r="3810" b="6350"/>
             <wp:docPr id="2" name="Picture 2"/>
@@ -2954,11 +3007,11 @@
       <w:pPr>
         <w:pStyle w:val="Heading2"/>
       </w:pPr>
-      <w:bookmarkStart w:id="5" w:name="_Toc496530525"/>
+      <w:bookmarkStart w:id="4" w:name="_Toc11913485"/>
       <w:r>
         <w:t>Presentatie controle</w:t>
       </w:r>
-      <w:bookmarkEnd w:id="5"/>
+      <w:bookmarkEnd w:id="4"/>
     </w:p>
     <w:p>
       <w:r>
@@ -3034,85 +3087,57 @@
     </w:p>
     <w:p>
       <w:pPr>
-        <w:pStyle w:val="ListParagraph"/>
-        <w:numPr>
-          <w:ilvl w:val="0"/>
-          <w:numId w:val="2"/>
-        </w:numPr>
-      </w:pPr>
-      <w:r>
-        <w:t xml:space="preserve">Tijdens de communicatie tussen het programma en Microsoft </w:t>
+        <w:pStyle w:val="Heading2"/>
+      </w:pPr>
+      <w:bookmarkStart w:id="5" w:name="_Toc11913486"/>
+      <w:r>
+        <w:t>Presentatie aanpassen</w:t>
+      </w:r>
+      <w:bookmarkEnd w:id="5"/>
+    </w:p>
+    <w:p>
+      <w:r>
+        <w:t>Nadat je een correcte presentatie hebt gemaakt is de nut van de generator voorbij.</w:t>
+      </w:r>
+    </w:p>
+    <w:p>
+      <w:r>
+        <w:t xml:space="preserve">Alle handmatige aanpassingen die je daarna uitvoert </w:t>
+      </w:r>
+      <w:r>
+        <w:t>zullen overnieuw moeten als je de presentatie opnieuw wilt maken vanuit het programma.</w:t>
+      </w:r>
+    </w:p>
+    <w:p>
+      <w:r>
+        <w:t>Je kunt ervoor kiezen delen opnieuw te genereren en daarna handmatig over te zetten naar je al aangepaste presentatie. Dat is in de praktijk een mooie middenweg.</w:t>
+      </w:r>
+    </w:p>
+    <w:p>
+      <w:pPr>
+        <w:pStyle w:val="Heading2"/>
+      </w:pPr>
+      <w:bookmarkStart w:id="6" w:name="_Toc11913487"/>
+      <w:r>
+        <w:t>Licenties</w:t>
+      </w:r>
+      <w:bookmarkEnd w:id="6"/>
+    </w:p>
+    <w:p>
+      <w:r>
+        <w:t>Zie de bijlagen voor meer informatie over het gebruik van dit programma en het gebruiken van liedbundels en/of Bijbels.</w:t>
+      </w:r>
+    </w:p>
+    <w:p>
+      <w:r>
+        <w:t xml:space="preserve">In het kort: dit programma is volledig vrij in gebruik, maar voor de liedbundels en Bijbels moet je apart via de betrokken organisaties een algemene </w:t>
       </w:r>
       <w:proofErr w:type="spellStart"/>
       <w:r>
-        <w:t>Powerpoint</w:t>
+        <w:t>beam</w:t>
       </w:r>
       <w:proofErr w:type="spellEnd"/>
       <w:r>
-        <w:t xml:space="preserve"> is een </w:t>
-      </w:r>
-      <w:proofErr w:type="spellStart"/>
-      <w:r>
-        <w:t>hickup</w:t>
-      </w:r>
-      <w:proofErr w:type="spellEnd"/>
-      <w:r>
-        <w:t xml:space="preserve"> geweest: een tag is niet vervangen of een element is niet gekopieerd. </w:t>
-      </w:r>
-    </w:p>
-    <w:p>
-      <w:pPr>
-        <w:pStyle w:val="Heading2"/>
-      </w:pPr>
-      <w:bookmarkStart w:id="6" w:name="_Toc496530526"/>
-      <w:r>
-        <w:t>Presentatie aanpassen</w:t>
-      </w:r>
-      <w:bookmarkEnd w:id="6"/>
-    </w:p>
-    <w:p>
-      <w:r>
-        <w:t>Nadat je een correcte presentatie hebt gemaakt is de nut van de generator voorbij.</w:t>
-      </w:r>
-    </w:p>
-    <w:p>
-      <w:r>
-        <w:t xml:space="preserve">Alle handmatige aanpassingen die je daarna uitvoert </w:t>
-      </w:r>
-      <w:r>
-        <w:t>zullen overnieuw moeten als je de presentatie opnieuw wilt maken vanuit het programma.</w:t>
-      </w:r>
-    </w:p>
-    <w:p>
-      <w:r>
-        <w:t>Je kunt ervoor kiezen delen opnieuw te genereren en daarna handmatig over te zetten naar je al aangepaste presentatie. Dat is in de praktijk een mooie middenweg.</w:t>
-      </w:r>
-    </w:p>
-    <w:p>
-      <w:pPr>
-        <w:pStyle w:val="Heading2"/>
-      </w:pPr>
-      <w:bookmarkStart w:id="7" w:name="_Toc496530527"/>
-      <w:r>
-        <w:t>Licenties</w:t>
-      </w:r>
-      <w:bookmarkEnd w:id="7"/>
-    </w:p>
-    <w:p>
-      <w:r>
-        <w:t>Zie de bijlagen voor meer informatie over het gebruik van dit programma en het gebruiken van liedbundels en/of Bijbels.</w:t>
-      </w:r>
-    </w:p>
-    <w:p>
-      <w:r>
-        <w:t xml:space="preserve">In het kort: dit programma is volledig vrij in gebruik, maar voor de liedbundels en Bijbels moet je apart via de betrokken organisaties een algemene </w:t>
-      </w:r>
-      <w:proofErr w:type="spellStart"/>
-      <w:r>
-        <w:t>beam</w:t>
-      </w:r>
-      <w:proofErr w:type="spellEnd"/>
-      <w:r>
         <w:t xml:space="preserve"> licentie voor regelen. </w:t>
       </w:r>
     </w:p>
@@ -3125,22 +3150,22 @@
       <w:pPr>
         <w:pStyle w:val="Heading1"/>
       </w:pPr>
-      <w:bookmarkStart w:id="8" w:name="_Toc496530528"/>
+      <w:bookmarkStart w:id="7" w:name="_Toc11913488"/>
       <w:r>
         <w:lastRenderedPageBreak/>
         <w:t>Geavanceerde opties</w:t>
       </w:r>
+      <w:bookmarkEnd w:id="7"/>
+    </w:p>
+    <w:p>
+      <w:pPr>
+        <w:pStyle w:val="Heading2"/>
+      </w:pPr>
+      <w:bookmarkStart w:id="8" w:name="_Toc11913489"/>
+      <w:r>
+        <w:t>Liturgie</w:t>
+      </w:r>
       <w:bookmarkEnd w:id="8"/>
-    </w:p>
-    <w:p>
-      <w:pPr>
-        <w:pStyle w:val="Heading2"/>
-      </w:pPr>
-      <w:bookmarkStart w:id="9" w:name="_Toc496530529"/>
-      <w:r>
-        <w:t>Liturgie</w:t>
-      </w:r>
-      <w:bookmarkEnd w:id="9"/>
     </w:p>
     <w:p>
       <w:r>
@@ -3152,13 +3177,12 @@
       <w:r>
         <w:rPr>
           <w:noProof/>
-          <w:lang w:eastAsia="nl-NL"/>
         </w:rPr>
         <w:drawing>
-          <wp:inline distT="0" distB="0" distL="0" distR="0">
+          <wp:inline distT="0" distB="0" distL="0" distR="0" wp14:anchorId="12827A6A" wp14:editId="31D26E1B">
             <wp:extent cx="5760720" cy="4899660"/>
             <wp:effectExtent l="0" t="0" r="0" b="0"/>
-            <wp:docPr id="3" name="Picture 3"/>
+            <wp:docPr id="1" name="Picture 1"/>
             <wp:cNvGraphicFramePr>
               <a:graphicFrameLocks xmlns:a="http://schemas.openxmlformats.org/drawingml/2006/main" noChangeAspect="1"/>
             </wp:cNvGraphicFramePr>
@@ -3170,7 +3194,7 @@
                     <pic:cNvPicPr/>
                   </pic:nvPicPr>
                   <pic:blipFill>
-                    <a:blip r:embed="rId10" cstate="print"/>
+                    <a:blip r:embed="rId10"/>
                     <a:stretch>
                       <a:fillRect/>
                     </a:stretch>
@@ -3201,7 +3225,19 @@
       </w:r>
       <w:proofErr w:type="spellEnd"/>
       <w:r>
-        <w:t xml:space="preserve">’, ‘Welkom’, ‘Stiltemoment’, ‘Psalm 62:1’ </w:t>
+        <w:t xml:space="preserve">’, ‘Welkom’, ‘Stiltemoment’, ‘Psalm </w:t>
+      </w:r>
+      <w:r>
+        <w:t>3</w:t>
+      </w:r>
+      <w:r>
+        <w:t>:</w:t>
+      </w:r>
+      <w:r>
+        <w:t>2-3</w:t>
+      </w:r>
+      <w:r>
+        <w:t xml:space="preserve">’ </w:t>
       </w:r>
       <w:proofErr w:type="spellStart"/>
       <w:r>
@@ -3221,11 +3257,11 @@
       <w:pPr>
         <w:pStyle w:val="Heading3"/>
       </w:pPr>
-      <w:bookmarkStart w:id="10" w:name="_Toc496530530"/>
+      <w:bookmarkStart w:id="9" w:name="_Toc11913490"/>
       <w:r>
         <w:t>Regels</w:t>
       </w:r>
-      <w:bookmarkEnd w:id="10"/>
+      <w:bookmarkEnd w:id="9"/>
     </w:p>
     <w:p>
       <w:r>
@@ -3376,450 +3412,461 @@
       <w:pPr>
         <w:pStyle w:val="Heading3"/>
       </w:pPr>
-      <w:bookmarkStart w:id="11" w:name="_Toc496530531"/>
+      <w:bookmarkStart w:id="10" w:name="_Toc11913491"/>
       <w:r>
         <w:t>Extra regel sturing</w:t>
       </w:r>
+      <w:bookmarkEnd w:id="10"/>
+    </w:p>
+    <w:p>
+      <w:r>
+        <w:t xml:space="preserve">Je kunt per regel aangeven dat de regel iets afwijkend behandeld moet worden. Dat kan je </w:t>
+      </w:r>
+      <w:r>
+        <w:t xml:space="preserve">alleen </w:t>
+      </w:r>
+      <w:r>
+        <w:t>tekstueel invoeren</w:t>
+      </w:r>
+      <w:r>
+        <w:t>.</w:t>
+      </w:r>
+    </w:p>
+    <w:p>
+      <w:pPr>
+        <w:pStyle w:val="ListParagraph"/>
+        <w:numPr>
+          <w:ilvl w:val="0"/>
+          <w:numId w:val="5"/>
+        </w:numPr>
+      </w:pPr>
+      <w:r>
+        <w:rPr>
+          <w:b/>
+          <w:bCs/>
+        </w:rPr>
+        <w:t>B</w:t>
+      </w:r>
+      <w:r>
+        <w:rPr>
+          <w:b/>
+          <w:bCs/>
+        </w:rPr>
+        <w:t>ijbeltekst</w:t>
+      </w:r>
+      <w:r>
+        <w:t xml:space="preserve"> ‘</w:t>
+      </w:r>
+      <w:proofErr w:type="spellStart"/>
+      <w:proofErr w:type="gramStart"/>
+      <w:r>
+        <w:t>als:bijbeltekst</w:t>
+      </w:r>
+      <w:proofErr w:type="spellEnd"/>
+      <w:proofErr w:type="gramEnd"/>
+      <w:r>
+        <w:t xml:space="preserve">’: behandel de regel als </w:t>
+      </w:r>
+      <w:proofErr w:type="spellStart"/>
+      <w:r>
+        <w:t>bijbeltekst</w:t>
+      </w:r>
+      <w:proofErr w:type="spellEnd"/>
+      <w:r>
+        <w:t>.</w:t>
+      </w:r>
+    </w:p>
+    <w:p>
+      <w:pPr>
+        <w:pStyle w:val="ListParagraph"/>
+        <w:numPr>
+          <w:ilvl w:val="0"/>
+          <w:numId w:val="5"/>
+        </w:numPr>
+      </w:pPr>
+      <w:r>
+        <w:rPr>
+          <w:b/>
+          <w:bCs/>
+        </w:rPr>
+        <w:t>Niet opzoeken</w:t>
+      </w:r>
+      <w:r>
+        <w:t xml:space="preserve"> (dus geen slide), ‘</w:t>
+      </w:r>
+      <w:proofErr w:type="spellStart"/>
+      <w:r>
+        <w:t>geendb</w:t>
+      </w:r>
+      <w:proofErr w:type="spellEnd"/>
+      <w:r>
+        <w:t xml:space="preserve">’: gaat de regel niet opzoeken in de database, maar komt daardoor ook nergens terug tenzij je alternatieve teksten opgeeft. Hiermee kan je een </w:t>
+      </w:r>
+      <w:proofErr w:type="spellStart"/>
+      <w:r>
+        <w:t>placeholder</w:t>
+      </w:r>
+      <w:proofErr w:type="spellEnd"/>
+      <w:r>
+        <w:t xml:space="preserve"> maken voor iets wat je niet hebt tijdens het genereren.</w:t>
+      </w:r>
+    </w:p>
+    <w:p>
+      <w:pPr>
+        <w:pStyle w:val="ListParagraph"/>
+        <w:numPr>
+          <w:ilvl w:val="0"/>
+          <w:numId w:val="5"/>
+        </w:numPr>
+      </w:pPr>
+      <w:r>
+        <w:rPr>
+          <w:b/>
+          <w:bCs/>
+        </w:rPr>
+        <w:t xml:space="preserve">Niet </w:t>
+      </w:r>
+      <w:r>
+        <w:rPr>
+          <w:b/>
+          <w:bCs/>
+        </w:rPr>
+        <w:t>op het liturgiebord</w:t>
+      </w:r>
+      <w:r>
+        <w:t>, ‘</w:t>
+      </w:r>
+      <w:proofErr w:type="spellStart"/>
+      <w:r>
+        <w:t>geenlt</w:t>
+      </w:r>
+      <w:proofErr w:type="spellEnd"/>
+      <w:r>
+        <w:t xml:space="preserve">’. Normaal komen alleen liederen en Bijbelteksten op het liturgiebord. Als je </w:t>
+      </w:r>
+      <w:r>
+        <w:t xml:space="preserve">eenmalig </w:t>
+      </w:r>
+      <w:r>
+        <w:t>wilt dat een lied er niet op staat omdat het anders te druk wordt dan kan je dat hier mee voorkomen.</w:t>
+      </w:r>
+    </w:p>
+    <w:p>
+      <w:pPr>
+        <w:pStyle w:val="ListParagraph"/>
+        <w:numPr>
+          <w:ilvl w:val="0"/>
+          <w:numId w:val="5"/>
+        </w:numPr>
+      </w:pPr>
+      <w:r>
+        <w:rPr>
+          <w:b/>
+          <w:bCs/>
+        </w:rPr>
+        <w:t>A</w:t>
+      </w:r>
+      <w:r>
+        <w:rPr>
+          <w:b/>
+          <w:bCs/>
+        </w:rPr>
+        <w:t>lternatieve tekst</w:t>
+      </w:r>
+      <w:r>
+        <w:rPr>
+          <w:b/>
+          <w:bCs/>
+        </w:rPr>
+        <w:t xml:space="preserve"> op liturgiebord</w:t>
+      </w:r>
+      <w:r>
+        <w:t>, ‘</w:t>
+      </w:r>
+      <w:proofErr w:type="spellStart"/>
+      <w:proofErr w:type="gramStart"/>
+      <w:r>
+        <w:t>altlt:alternatievetekst</w:t>
+      </w:r>
+      <w:proofErr w:type="spellEnd"/>
+      <w:proofErr w:type="gramEnd"/>
+      <w:r>
+        <w:t>’. Hier</w:t>
+      </w:r>
+      <w:r>
+        <w:t>mee</w:t>
+      </w:r>
+      <w:r>
+        <w:t xml:space="preserve"> kan je </w:t>
+      </w:r>
+      <w:r>
+        <w:t xml:space="preserve">eenmalig </w:t>
+      </w:r>
+      <w:r>
+        <w:t xml:space="preserve">aanpassen hoe een lied of Bijbeltekst getoond wordt op het liturgiebord. Maar je kunt hier ook </w:t>
+      </w:r>
+      <w:r>
+        <w:t>dingen mee op het bord laten komen die dat normaal niet komen door bijvoorbeeld ‘</w:t>
+      </w:r>
+      <w:proofErr w:type="spellStart"/>
+      <w:r>
+        <w:t>Startdia</w:t>
+      </w:r>
+      <w:proofErr w:type="spellEnd"/>
+      <w:r>
+        <w:t>’ aan te passen naar ‘</w:t>
+      </w:r>
+      <w:proofErr w:type="spellStart"/>
+      <w:r>
+        <w:t>Startdia</w:t>
+      </w:r>
+      <w:proofErr w:type="spellEnd"/>
+      <w:r>
+        <w:t xml:space="preserve"> (</w:t>
+      </w:r>
+      <w:proofErr w:type="spellStart"/>
+      <w:r>
+        <w:t>altlt:Start</w:t>
+      </w:r>
+      <w:proofErr w:type="spellEnd"/>
+      <w:r>
+        <w:t xml:space="preserve"> van de dienst)’.</w:t>
+      </w:r>
+    </w:p>
+    <w:p>
+      <w:pPr>
+        <w:pStyle w:val="ListParagraph"/>
+        <w:numPr>
+          <w:ilvl w:val="0"/>
+          <w:numId w:val="5"/>
+        </w:numPr>
+      </w:pPr>
+      <w:r>
+        <w:rPr>
+          <w:b/>
+          <w:bCs/>
+        </w:rPr>
+        <w:t>Niet als ‘Volgende’ tonen</w:t>
+      </w:r>
+      <w:r>
+        <w:t xml:space="preserve">, </w:t>
+      </w:r>
+      <w:r>
+        <w:t>‘</w:t>
+      </w:r>
+      <w:proofErr w:type="spellStart"/>
+      <w:r>
+        <w:t>geenvolg</w:t>
+      </w:r>
+      <w:proofErr w:type="spellEnd"/>
+      <w:r>
+        <w:t xml:space="preserve">’. Alle regels worden aangekondigd als ‘volgende’ tenzij je dit </w:t>
+      </w:r>
+      <w:proofErr w:type="spellStart"/>
+      <w:r>
+        <w:t>uitvinkt</w:t>
+      </w:r>
+      <w:proofErr w:type="spellEnd"/>
+      <w:r>
+        <w:t>. Dit kan je gebruiken als je onderdelen aan elkaar wilt koppelen en niet te veel onrust wilt door elke keer een ‘volgende’ in beeld te hebben.</w:t>
+      </w:r>
+    </w:p>
+    <w:p>
+      <w:pPr>
+        <w:pStyle w:val="ListParagraph"/>
+        <w:numPr>
+          <w:ilvl w:val="0"/>
+          <w:numId w:val="5"/>
+        </w:numPr>
+      </w:pPr>
+      <w:r>
+        <w:rPr>
+          <w:b/>
+          <w:bCs/>
+        </w:rPr>
+        <w:t>Alternatieve ‘Volgende’ tekst</w:t>
+      </w:r>
+      <w:r>
+        <w:t>, ‘</w:t>
+      </w:r>
+      <w:proofErr w:type="spellStart"/>
+      <w:proofErr w:type="gramStart"/>
+      <w:r>
+        <w:t>altnm:alternatievetekst</w:t>
+      </w:r>
+      <w:proofErr w:type="spellEnd"/>
+      <w:proofErr w:type="gramEnd"/>
+      <w:r>
+        <w:t>’. Hier kan je mee aanpassen hoe de regel aangekondigd wordt. Bijvoorbeeld omdat je de naam niet mooi vindt.</w:t>
+      </w:r>
+    </w:p>
+    <w:p>
+      <w:pPr>
+        <w:pStyle w:val="Heading3"/>
+      </w:pPr>
+      <w:bookmarkStart w:id="11" w:name="_Toc11913492"/>
+      <w:r>
+        <w:t>Witruimten</w:t>
+      </w:r>
       <w:bookmarkEnd w:id="11"/>
     </w:p>
     <w:p>
       <w:r>
-        <w:t xml:space="preserve">Je kunt per regel aangeven dat de regel iets afwijkend behandeld moet worden. Dat kan je tekstueel invoeren maar </w:t>
-      </w:r>
-      <w:r>
-        <w:t>dat kan je ook visueel aanpassen.</w:t>
-      </w:r>
-    </w:p>
-    <w:p>
-      <w:r>
-        <w:t>Visueel aanpassen:</w:t>
+        <w:t>Over het algemeen mag je zo veel spaties gebruiken in een regel als je wilt. Dus als er ergens een spatie zou mogen, dan mag je er ook 2 of 3 achter elkaar doen.</w:t>
+      </w:r>
+      <w:r>
+        <w:t xml:space="preserve"> Deze 2 zijn dus allebei goed: ‘Psalm  100   :   1  ,   2’ en ‘Psalm 100:1,2’.</w:t>
+      </w:r>
+    </w:p>
+    <w:p>
+      <w:r>
+        <w:t xml:space="preserve">Nergens is een spatie verplicht behalve </w:t>
+      </w:r>
+      <w:r>
+        <w:t xml:space="preserve">tussen blok_1 en blok_2. Dus ‘Psalm 100’ en niet ‘Psalm100’. </w:t>
+      </w:r>
+    </w:p>
+    <w:p>
+      <w:r>
+        <w:t xml:space="preserve">In </w:t>
+      </w:r>
+      <w:r>
+        <w:t xml:space="preserve">de naam van </w:t>
+      </w:r>
+      <w:r>
+        <w:t xml:space="preserve">een lied of in een Bijbelboek mag je geen spatie hebben. Een </w:t>
+      </w:r>
+      <w:proofErr w:type="spellStart"/>
+      <w:r>
+        <w:t>underscore</w:t>
+      </w:r>
+      <w:proofErr w:type="spellEnd"/>
+      <w:r>
+        <w:t xml:space="preserve"> ‘_’ kan je daarvoor gebruiken, die zal door het programma omgezet worden in een spatie zodra deze ergens in </w:t>
+      </w:r>
+      <w:r>
+        <w:lastRenderedPageBreak/>
+        <w:t>beeld komt in de presentatie.</w:t>
+      </w:r>
+      <w:r>
+        <w:t xml:space="preserve"> Bijvoorbeeld ‘1 kronieken 2 (</w:t>
+      </w:r>
+      <w:proofErr w:type="spellStart"/>
+      <w:r>
+        <w:t>als:bijbeltekst</w:t>
+      </w:r>
+      <w:proofErr w:type="spellEnd"/>
+      <w:r>
+        <w:t>)’ gaat niet werken, ‘1_kronieken 2 (</w:t>
+      </w:r>
+      <w:proofErr w:type="spellStart"/>
+      <w:r>
+        <w:t>als:bijbeltekst</w:t>
+      </w:r>
+      <w:proofErr w:type="spellEnd"/>
+      <w:r>
+        <w:t xml:space="preserve">)’ wel. En ‘Sela Via </w:t>
+      </w:r>
+      <w:proofErr w:type="spellStart"/>
+      <w:r>
+        <w:t>Dolorosa</w:t>
+      </w:r>
+      <w:proofErr w:type="spellEnd"/>
+      <w:r>
+        <w:t xml:space="preserve">’ gaat niet werken, ‘Sela </w:t>
+      </w:r>
+      <w:proofErr w:type="spellStart"/>
+      <w:r>
+        <w:t>Via_Dolorosa</w:t>
+      </w:r>
+      <w:proofErr w:type="spellEnd"/>
+      <w:r>
+        <w:t>’ wel.</w:t>
+      </w:r>
+      <w:r>
+        <w:t xml:space="preserve"> Let dus op dat je database zo is dat er geen spaties in namen staan!</w:t>
+      </w:r>
+    </w:p>
+    <w:p>
+      <w:r>
+        <w:t>Bij liedbundels zal het programma de opmaak van de nummers normaliseren.</w:t>
+      </w:r>
+      <w:r>
+        <w:t xml:space="preserve"> Dus dat alle nummers netjes met komma’s en spaties getoond worden op allemaal dezelfde manier.</w:t>
       </w:r>
       <w:r>
         <w:br/>
       </w:r>
+      <w:r>
+        <w:t>Maar l</w:t>
+      </w:r>
+      <w:r>
+        <w:t xml:space="preserve">et op: bij Bijbelteksten werkt het normaliseren niet dus zal de letterlijke invoer van de nummers overgenomen worden op het liturgiebord. </w:t>
+      </w:r>
+    </w:p>
+    <w:p>
+      <w:pPr>
+        <w:pStyle w:val="Heading3"/>
+      </w:pPr>
+      <w:bookmarkStart w:id="12" w:name="_Toc11913493"/>
+      <w:r>
+        <w:t>Maskers</w:t>
+      </w:r>
+      <w:bookmarkEnd w:id="12"/>
+    </w:p>
+    <w:p>
+      <w:r>
+        <w:t xml:space="preserve">Een masker </w:t>
+      </w:r>
+      <w:r>
+        <w:t>maakt dat</w:t>
+      </w:r>
+      <w:r>
+        <w:t xml:space="preserve"> een slide in ‘common’</w:t>
+      </w:r>
+      <w:r>
+        <w:t xml:space="preserve"> met een mooiere naam in beeld komt</w:t>
+      </w:r>
+      <w:r>
+        <w:t>.</w:t>
+      </w:r>
+      <w:r>
+        <w:br/>
+        <w:t xml:space="preserve">Dus je voert gewoon de lelijke naam in, het programma zoekt de mooie naam er automatisch bij en </w:t>
+      </w:r>
+      <w:r>
+        <w:t xml:space="preserve">toont die in de </w:t>
+      </w:r>
+      <w:proofErr w:type="gramStart"/>
+      <w:r>
+        <w:t>PowerPoint presentatie</w:t>
+      </w:r>
+      <w:proofErr w:type="gramEnd"/>
+      <w:r>
+        <w:t>.</w:t>
+      </w:r>
+    </w:p>
+    <w:p>
+      <w:r>
+        <w:t xml:space="preserve">Je kunt de maskers vinden onder ‘Beheer -&gt; Invoeren </w:t>
+      </w:r>
+      <w:proofErr w:type="spellStart"/>
+      <w:r>
+        <w:t>Masks</w:t>
+      </w:r>
+      <w:proofErr w:type="spellEnd"/>
+      <w:r>
+        <w:t>’:</w:t>
+      </w:r>
+    </w:p>
+    <w:p>
       <w:r>
         <w:rPr>
           <w:noProof/>
           <w:lang w:eastAsia="nl-NL"/>
         </w:rPr>
         <w:drawing>
-          <wp:inline distT="0" distB="0" distL="0" distR="0">
-            <wp:extent cx="3661410" cy="1218627"/>
-            <wp:effectExtent l="0" t="0" r="0" b="635"/>
-            <wp:docPr id="4" name="Picture 4"/>
-            <wp:cNvGraphicFramePr>
-              <a:graphicFrameLocks xmlns:a="http://schemas.openxmlformats.org/drawingml/2006/main" noChangeAspect="1"/>
-            </wp:cNvGraphicFramePr>
-            <a:graphic xmlns:a="http://schemas.openxmlformats.org/drawingml/2006/main">
-              <a:graphicData uri="http://schemas.openxmlformats.org/drawingml/2006/picture">
-                <pic:pic xmlns:pic="http://schemas.openxmlformats.org/drawingml/2006/picture">
-                  <pic:nvPicPr>
-                    <pic:cNvPr id="1" name=""/>
-                    <pic:cNvPicPr/>
-                  </pic:nvPicPr>
-                  <pic:blipFill rotWithShape="1">
-                    <a:blip r:embed="rId11" cstate="print"/>
-                    <a:srcRect t="5286" r="36417" b="69833"/>
-                    <a:stretch/>
-                  </pic:blipFill>
-                  <pic:spPr bwMode="auto">
-                    <a:xfrm>
-                      <a:off x="0" y="0"/>
-                      <a:ext cx="3662831" cy="1219100"/>
-                    </a:xfrm>
-                    <a:prstGeom prst="rect">
-                      <a:avLst/>
-                    </a:prstGeom>
-                    <a:ln>
-                      <a:noFill/>
-                    </a:ln>
-                    <a:extLst>
-                      <a:ext uri="{53640926-AAD7-44D8-BBD7-CCE9431645EC}">
-                        <a14:shadowObscured xmlns:a14="http://schemas.microsoft.com/office/drawing/2010/main"/>
-                      </a:ext>
-                    </a:extLst>
-                  </pic:spPr>
-                </pic:pic>
-              </a:graphicData>
-            </a:graphic>
-          </wp:inline>
-        </w:drawing>
-      </w:r>
-    </w:p>
-    <w:p>
-      <w:r>
-        <w:t>Selecteer de regel. Dan komt deze te staan bij ‘Zoek en wijzig’.</w:t>
-      </w:r>
-    </w:p>
-    <w:p>
-      <w:r>
-        <w:t>Klik daarna op ‘Zet opties’. Het opties scherm verschijnt:</w:t>
-      </w:r>
-      <w:r>
-        <w:br/>
-      </w:r>
-      <w:r>
-        <w:rPr>
-          <w:noProof/>
-          <w:lang w:eastAsia="nl-NL"/>
-        </w:rPr>
-        <w:drawing>
-          <wp:inline distT="0" distB="0" distL="0" distR="0">
-            <wp:extent cx="2158652" cy="1700367"/>
-            <wp:effectExtent l="0" t="0" r="0" b="0"/>
-            <wp:docPr id="5" name="Picture 5"/>
-            <wp:cNvGraphicFramePr>
-              <a:graphicFrameLocks xmlns:a="http://schemas.openxmlformats.org/drawingml/2006/main" noChangeAspect="1"/>
-            </wp:cNvGraphicFramePr>
-            <a:graphic xmlns:a="http://schemas.openxmlformats.org/drawingml/2006/main">
-              <a:graphicData uri="http://schemas.openxmlformats.org/drawingml/2006/picture">
-                <pic:pic xmlns:pic="http://schemas.openxmlformats.org/drawingml/2006/picture">
-                  <pic:nvPicPr>
-                    <pic:cNvPr id="1" name=""/>
-                    <pic:cNvPicPr/>
-                  </pic:nvPicPr>
-                  <pic:blipFill>
-                    <a:blip r:embed="rId12" cstate="print"/>
-                    <a:stretch>
-                      <a:fillRect/>
-                    </a:stretch>
-                  </pic:blipFill>
-                  <pic:spPr>
-                    <a:xfrm>
-                      <a:off x="0" y="0"/>
-                      <a:ext cx="2172566" cy="1711327"/>
-                    </a:xfrm>
-                    <a:prstGeom prst="rect">
-                      <a:avLst/>
-                    </a:prstGeom>
-                  </pic:spPr>
-                </pic:pic>
-              </a:graphicData>
-            </a:graphic>
-          </wp:inline>
-        </w:drawing>
-      </w:r>
-    </w:p>
-    <w:p>
-      <w:pPr>
-        <w:pStyle w:val="ListParagraph"/>
-        <w:numPr>
-          <w:ilvl w:val="0"/>
-          <w:numId w:val="5"/>
-        </w:numPr>
-      </w:pPr>
-      <w:r>
-        <w:t xml:space="preserve">Dit is een </w:t>
-      </w:r>
-      <w:proofErr w:type="spellStart"/>
-      <w:r>
-        <w:t>bijbeltekst</w:t>
-      </w:r>
-      <w:proofErr w:type="spellEnd"/>
-      <w:r>
-        <w:t>, ‘</w:t>
-      </w:r>
-      <w:proofErr w:type="spellStart"/>
-      <w:r>
-        <w:t>als:bijbeltekst</w:t>
-      </w:r>
-      <w:proofErr w:type="spellEnd"/>
-      <w:r>
-        <w:t xml:space="preserve">’: behandel de regel als </w:t>
-      </w:r>
-      <w:proofErr w:type="spellStart"/>
-      <w:r>
-        <w:t>bijbeltekst</w:t>
-      </w:r>
-      <w:proofErr w:type="spellEnd"/>
-      <w:r>
-        <w:t>.</w:t>
-      </w:r>
-    </w:p>
-    <w:p>
-      <w:pPr>
-        <w:pStyle w:val="ListParagraph"/>
-        <w:numPr>
-          <w:ilvl w:val="0"/>
-          <w:numId w:val="5"/>
-        </w:numPr>
-      </w:pPr>
-      <w:r>
-        <w:t>Niet opzoeken (dus geen slide), ‘</w:t>
-      </w:r>
-      <w:proofErr w:type="spellStart"/>
-      <w:r>
-        <w:t>geendb</w:t>
-      </w:r>
-      <w:proofErr w:type="spellEnd"/>
-      <w:r>
-        <w:t xml:space="preserve">’: gaat de regel niet opzoeken in de database, maar komt daardoor ook nergens terug tenzij je alternatieve teksten opgeeft. Hiermee kan je een </w:t>
-      </w:r>
-      <w:proofErr w:type="spellStart"/>
-      <w:r>
-        <w:t>placeholder</w:t>
-      </w:r>
-      <w:proofErr w:type="spellEnd"/>
-      <w:r>
-        <w:t xml:space="preserve"> maken voor iets wat je niet hebt tijdens het genereren.</w:t>
-      </w:r>
-    </w:p>
-    <w:p>
-      <w:pPr>
-        <w:pStyle w:val="ListParagraph"/>
-        <w:numPr>
-          <w:ilvl w:val="0"/>
-          <w:numId w:val="5"/>
-        </w:numPr>
-      </w:pPr>
-      <w:r>
-        <w:lastRenderedPageBreak/>
-        <w:t>Dit item komt op het liturgiebord, uitvinken maakt ‘</w:t>
-      </w:r>
-      <w:proofErr w:type="spellStart"/>
-      <w:r>
-        <w:t>geenlt</w:t>
-      </w:r>
-      <w:proofErr w:type="spellEnd"/>
-      <w:r>
-        <w:t>’. Normaal komen alleen liederen en Bijbelteksten op het liturgiebord. Als je wilt dat een lied er niet op staat omdat het anders te druk wordt dan kan je dat hier mee voorkomen.</w:t>
-      </w:r>
-    </w:p>
-    <w:p>
-      <w:pPr>
-        <w:pStyle w:val="ListParagraph"/>
-        <w:numPr>
-          <w:ilvl w:val="0"/>
-          <w:numId w:val="5"/>
-        </w:numPr>
-      </w:pPr>
-      <w:r>
-        <w:t>Gebruik een alternatieve tekst, ‘</w:t>
-      </w:r>
-      <w:proofErr w:type="spellStart"/>
-      <w:r>
-        <w:t>altlt:alternatievetekst</w:t>
-      </w:r>
-      <w:proofErr w:type="spellEnd"/>
-      <w:r>
-        <w:t xml:space="preserve">’. Hier kan je mee aanpassen hoe een lied of Bijbeltekst getoond wordt op het liturgiebord. Maar je kunt hier ook </w:t>
-      </w:r>
-      <w:r>
-        <w:t>dingen mee op het bord laten komen die dat normaal niet komen door bijvoorbeeld ‘</w:t>
-      </w:r>
-      <w:proofErr w:type="spellStart"/>
-      <w:r>
-        <w:t>Startdia</w:t>
-      </w:r>
-      <w:proofErr w:type="spellEnd"/>
-      <w:r>
-        <w:t>’ aan te passen naar ‘</w:t>
-      </w:r>
-      <w:proofErr w:type="spellStart"/>
-      <w:r>
-        <w:t>Startdia</w:t>
-      </w:r>
-      <w:proofErr w:type="spellEnd"/>
-      <w:r>
-        <w:t xml:space="preserve"> (</w:t>
-      </w:r>
-      <w:proofErr w:type="spellStart"/>
-      <w:r>
-        <w:t>altlt:Start</w:t>
-      </w:r>
-      <w:proofErr w:type="spellEnd"/>
-      <w:r>
-        <w:t xml:space="preserve"> van de dienst)’.</w:t>
-      </w:r>
-    </w:p>
-    <w:p>
-      <w:pPr>
-        <w:pStyle w:val="ListParagraph"/>
-        <w:numPr>
-          <w:ilvl w:val="0"/>
-          <w:numId w:val="5"/>
-        </w:numPr>
-      </w:pPr>
-      <w:r>
-        <w:t>Dit item wordt aangekondigd, uitvinken maakt ‘</w:t>
-      </w:r>
-      <w:proofErr w:type="spellStart"/>
-      <w:r>
-        <w:t>geenvolg</w:t>
-      </w:r>
-      <w:proofErr w:type="spellEnd"/>
-      <w:r>
-        <w:t xml:space="preserve">’. Alle regels worden aangekondigd als ‘volgende’ tenzij je dit </w:t>
-      </w:r>
-      <w:proofErr w:type="spellStart"/>
-      <w:r>
-        <w:t>uitvinkt</w:t>
-      </w:r>
-      <w:proofErr w:type="spellEnd"/>
-      <w:r>
-        <w:t>. Dit kan je gebruiken als je onderdelen aan elkaar wilt koppelen en niet te veel onrust wilt door elke keer een ‘volgende’ in beeld te hebben.</w:t>
-      </w:r>
-    </w:p>
-    <w:p>
-      <w:pPr>
-        <w:pStyle w:val="ListParagraph"/>
-        <w:numPr>
-          <w:ilvl w:val="0"/>
-          <w:numId w:val="5"/>
-        </w:numPr>
-      </w:pPr>
-      <w:r>
-        <w:t>Gebruik een alternatieve tekst, ‘</w:t>
-      </w:r>
-      <w:proofErr w:type="spellStart"/>
-      <w:r>
-        <w:t>altnm:alternatievetekst</w:t>
-      </w:r>
-      <w:proofErr w:type="spellEnd"/>
-      <w:r>
-        <w:t>’. Hier kan je mee aanpassen hoe de regel aangekondigd wordt. Bijvoorbeeld omdat je de naam niet mooi vindt.</w:t>
-      </w:r>
-    </w:p>
-    <w:p>
-      <w:r>
-        <w:t>Als je de opties aangepast hebt moet je wel nog ‘Vervang geselecteerde’ aanklikken om de regel definitief te wijzigen. (Of je kiest er voor deze regel als een nieuwe regel in te voegen)</w:t>
-      </w:r>
-    </w:p>
-    <w:p>
-      <w:pPr>
-        <w:pStyle w:val="Heading3"/>
-      </w:pPr>
-      <w:bookmarkStart w:id="12" w:name="_Toc496530532"/>
-      <w:r>
-        <w:t>Witruimten</w:t>
-      </w:r>
-      <w:bookmarkEnd w:id="12"/>
-    </w:p>
-    <w:p>
-      <w:r>
-        <w:t>Over het algemeen mag je zo veel spaties gebruiken in een regel als je wilt. Dus als er ergens een spatie zou mogen, dan mag je er ook 2 of 3 achter elkaar doen.</w:t>
-      </w:r>
-      <w:r>
-        <w:t xml:space="preserve"> Deze 2 zijn dus allebei goed: ‘Psalm  100   :   1  ,   2’ en ‘Psalm 100:1,2’.</w:t>
-      </w:r>
-    </w:p>
-    <w:p>
-      <w:r>
-        <w:t xml:space="preserve">Nergens is een spatie verplicht behalve </w:t>
-      </w:r>
-      <w:r>
-        <w:t xml:space="preserve">tussen blok_1 en blok_2. Dus ‘Psalm 100’ en niet ‘Psalm100’. </w:t>
-      </w:r>
-    </w:p>
-    <w:p>
-      <w:r>
-        <w:t xml:space="preserve">In een lied, lied nummer of in een Bijbelboek mag je geen spatie hebben. Een </w:t>
-      </w:r>
-      <w:proofErr w:type="spellStart"/>
-      <w:r>
-        <w:t>underscore</w:t>
-      </w:r>
-      <w:proofErr w:type="spellEnd"/>
-      <w:r>
-        <w:t xml:space="preserve"> ‘_’ kan je daarvoor gebruiken, die zal door het programma omgezet worden in een spatie zodra deze ergens in beeld komt in de presentatie.</w:t>
-      </w:r>
-      <w:r>
-        <w:t xml:space="preserve"> Bijvoorbeeld ‘1 kronieken 2 (</w:t>
-      </w:r>
-      <w:proofErr w:type="spellStart"/>
-      <w:r>
-        <w:t>als:bijbeltekst</w:t>
-      </w:r>
-      <w:proofErr w:type="spellEnd"/>
-      <w:r>
-        <w:t>)’ gaat niet werken, ‘1_kronieken 2 (</w:t>
-      </w:r>
-      <w:proofErr w:type="spellStart"/>
-      <w:r>
-        <w:t>als:bijbeltekst</w:t>
-      </w:r>
-      <w:proofErr w:type="spellEnd"/>
-      <w:r>
-        <w:t xml:space="preserve">)’ wel. En ‘Sela Via </w:t>
-      </w:r>
-      <w:proofErr w:type="spellStart"/>
-      <w:r>
-        <w:t>Dolorosa</w:t>
-      </w:r>
-      <w:proofErr w:type="spellEnd"/>
-      <w:r>
-        <w:t xml:space="preserve">’ gaat niet werken, ‘Sela </w:t>
-      </w:r>
-      <w:proofErr w:type="spellStart"/>
-      <w:r>
-        <w:t>Via_Dolorosa</w:t>
-      </w:r>
-      <w:proofErr w:type="spellEnd"/>
-      <w:r>
-        <w:t>’ wel.</w:t>
-      </w:r>
-    </w:p>
-    <w:p>
-      <w:r>
-        <w:t>Bij liedbundels zal het programma de opmaak van de nummers normaliseren.</w:t>
-      </w:r>
-      <w:r>
-        <w:br/>
-        <w:t xml:space="preserve">Let wel op: bij Bijbelteksten werkt het normaliseren niet dus zal de letterlijke invoer van de nummers overgenomen worden op het liturgiebord. </w:t>
-      </w:r>
-    </w:p>
-    <w:p>
-      <w:pPr>
-        <w:pStyle w:val="Heading3"/>
-      </w:pPr>
-      <w:bookmarkStart w:id="13" w:name="_Toc496530533"/>
-      <w:r>
-        <w:t>Maskers</w:t>
-      </w:r>
-      <w:bookmarkEnd w:id="13"/>
-    </w:p>
-    <w:p>
-      <w:r>
-        <w:t xml:space="preserve">Een masker </w:t>
-      </w:r>
-      <w:r>
-        <w:t>maakt dat</w:t>
-      </w:r>
-      <w:r>
-        <w:t xml:space="preserve"> een slide in ‘common’</w:t>
-      </w:r>
-      <w:r>
-        <w:t xml:space="preserve"> met een mooiere naam in beeld komt</w:t>
-      </w:r>
-      <w:r>
-        <w:t>.</w:t>
-      </w:r>
-      <w:r>
-        <w:br/>
-        <w:t>Dus je voert gewoon de lelijke naam in op de liturgie, het programma zoekt de mooie naam er automatisch bij en gebruikt die ervoor in de plaats.</w:t>
-      </w:r>
-    </w:p>
-    <w:p>
-      <w:r>
-        <w:t xml:space="preserve">Je kunt de maskers vinden onder ‘Beheer -&gt; Invoeren </w:t>
-      </w:r>
-      <w:proofErr w:type="spellStart"/>
-      <w:r>
-        <w:t>Masks</w:t>
-      </w:r>
-      <w:proofErr w:type="spellEnd"/>
-      <w:r>
-        <w:t>’:</w:t>
-      </w:r>
-    </w:p>
-    <w:p>
-      <w:r>
-        <w:rPr>
-          <w:noProof/>
-          <w:lang w:eastAsia="nl-NL"/>
-        </w:rPr>
-        <w:drawing>
-          <wp:inline distT="0" distB="0" distL="0" distR="0">
+          <wp:inline distT="0" distB="0" distL="0" distR="0" wp14:anchorId="0C9F510A" wp14:editId="56F4934B">
             <wp:extent cx="3152384" cy="1357971"/>
             <wp:effectExtent l="0" t="0" r="0" b="0"/>
             <wp:docPr id="6" name="Picture 6"/>
@@ -3834,7 +3881,7 @@
                     <pic:cNvPicPr/>
                   </pic:nvPicPr>
                   <pic:blipFill>
-                    <a:blip r:embed="rId13" cstate="print"/>
+                    <a:blip r:embed="rId11" cstate="print"/>
                     <a:stretch>
                       <a:fillRect/>
                     </a:stretch>
@@ -3889,7 +3936,6 @@
         </w:numPr>
       </w:pPr>
       <w:r>
-        <w:lastRenderedPageBreak/>
         <w:t>Je hebt 2 situaties die je onder dezelfde naam in beeld wilt hebben. Bijvoorbeeld ‘</w:t>
       </w:r>
       <w:proofErr w:type="spellStart"/>
@@ -3966,436 +4012,87 @@
     </w:p>
     <w:p>
       <w:r>
-        <w:t xml:space="preserve">Let op, </w:t>
-      </w:r>
-      <w:r>
-        <w:t>wil je</w:t>
-      </w:r>
-      <w:r>
-        <w:t xml:space="preserve"> liedbundels een alternatieve naam geven </w:t>
+        <w:t>Let op</w:t>
+      </w:r>
+      <w:r>
+        <w:t>:</w:t>
+      </w:r>
+      <w:r>
+        <w:t xml:space="preserve"> </w:t>
+      </w:r>
+      <w:r>
+        <w:t>d</w:t>
+      </w:r>
+      <w:r>
+        <w:t>it is bedoel</w:t>
+      </w:r>
+      <w:r>
+        <w:t>d</w:t>
+      </w:r>
+      <w:r>
+        <w:t xml:space="preserve"> voor speciale gevallen.</w:t>
+      </w:r>
+      <w:r>
+        <w:t xml:space="preserve"> </w:t>
+      </w:r>
+      <w:r>
+        <w:t>W</w:t>
+      </w:r>
+      <w:r>
+        <w:t>il je</w:t>
+      </w:r>
+      <w:r>
+        <w:t xml:space="preserve"> </w:t>
+      </w:r>
+      <w:r>
+        <w:t xml:space="preserve">een hele </w:t>
+      </w:r>
+      <w:r>
+        <w:t xml:space="preserve">liedbundel een alternatieve naam geven </w:t>
       </w:r>
       <w:r>
         <w:t xml:space="preserve">doe dat dan via </w:t>
       </w:r>
       <w:r>
-        <w:t xml:space="preserve">de instellingen in de database. </w:t>
-      </w:r>
-    </w:p>
-    <w:p>
-      <w:pPr>
-        <w:pStyle w:val="Heading2"/>
-      </w:pPr>
-      <w:bookmarkStart w:id="14" w:name="_Toc496530534"/>
-      <w:r>
-        <w:t>Liturgiebord</w:t>
-      </w:r>
-      <w:bookmarkEnd w:id="14"/>
-    </w:p>
-    <w:p>
-      <w:r>
-        <w:t>Het liturgiebord is een element op een slide. Het programma zal bepaalde onderdelen van de liturgie gebruiken om het bord samen te stellen.</w:t>
+        <w:t>de instellingen in de database</w:t>
+      </w:r>
+      <w:r>
+        <w:t>, dat werkt veel beter</w:t>
+      </w:r>
+      <w:r>
+        <w:t xml:space="preserve">. </w:t>
       </w:r>
     </w:p>
     <w:p>
       <w:pPr>
         <w:pStyle w:val="Heading3"/>
       </w:pPr>
-      <w:bookmarkStart w:id="15" w:name="_Toc496530535"/>
-      <w:r>
-        <w:t>Samenstelling</w:t>
-      </w:r>
-      <w:bookmarkEnd w:id="15"/>
-    </w:p>
-    <w:p>
-      <w:r>
-        <w:t>Wat komt er op het liturgie bord:</w:t>
-      </w:r>
-    </w:p>
-    <w:p>
-      <w:pPr>
-        <w:pStyle w:val="ListParagraph"/>
-        <w:numPr>
-          <w:ilvl w:val="0"/>
-          <w:numId w:val="7"/>
-        </w:numPr>
-      </w:pPr>
-      <w:r>
-        <w:t>Liederen uit liedbundels</w:t>
-      </w:r>
-    </w:p>
-    <w:p>
-      <w:pPr>
-        <w:pStyle w:val="ListParagraph"/>
-        <w:numPr>
-          <w:ilvl w:val="0"/>
-          <w:numId w:val="7"/>
-        </w:numPr>
-      </w:pPr>
-      <w:r>
-        <w:t>Bijbelteksten</w:t>
-      </w:r>
-    </w:p>
-    <w:p>
-      <w:pPr>
-        <w:pStyle w:val="ListParagraph"/>
-        <w:numPr>
-          <w:ilvl w:val="0"/>
-          <w:numId w:val="7"/>
-        </w:numPr>
-      </w:pPr>
-      <w:r>
-        <w:t>Het te lezen Bijbelgedeelte</w:t>
-      </w:r>
-    </w:p>
-    <w:p>
-      <w:pPr>
-        <w:pStyle w:val="ListParagraph"/>
-        <w:numPr>
-          <w:ilvl w:val="0"/>
-          <w:numId w:val="7"/>
-        </w:numPr>
-      </w:pPr>
-      <w:r>
-        <w:t>De tekst van de dienst</w:t>
-      </w:r>
-    </w:p>
-    <w:p>
-      <w:pPr>
-        <w:pStyle w:val="ListParagraph"/>
-        <w:numPr>
-          <w:ilvl w:val="0"/>
-          <w:numId w:val="7"/>
-        </w:numPr>
-      </w:pPr>
-      <w:r>
-        <w:t>Alles waarvan je aangegeven hebt dat het een alternatieve liturgiebord tekst heeft</w:t>
-      </w:r>
-    </w:p>
-    <w:p>
-      <w:r>
-        <w:t>Wat komt er niet op het liturgie bord:</w:t>
-      </w:r>
-    </w:p>
-    <w:p>
-      <w:pPr>
-        <w:pStyle w:val="ListParagraph"/>
-        <w:numPr>
-          <w:ilvl w:val="0"/>
-          <w:numId w:val="8"/>
-        </w:numPr>
-      </w:pPr>
-      <w:r>
-        <w:t>Slides uit ‘common’</w:t>
-      </w:r>
-    </w:p>
-    <w:p>
-      <w:pPr>
-        <w:pStyle w:val="ListParagraph"/>
-        <w:numPr>
-          <w:ilvl w:val="0"/>
-          <w:numId w:val="8"/>
-        </w:numPr>
-      </w:pPr>
-      <w:r>
-        <w:t>Alles waarvan je expliciet aangegeven hebt dat het niet op het liturgiebord mag staan</w:t>
-      </w:r>
-    </w:p>
-    <w:p>
-      <w:pPr>
-        <w:pStyle w:val="Heading3"/>
-      </w:pPr>
-      <w:bookmarkStart w:id="16" w:name="_Toc496530536"/>
-      <w:r>
-        <w:t>Volgorde</w:t>
-      </w:r>
-      <w:bookmarkEnd w:id="16"/>
-    </w:p>
-    <w:p>
-      <w:r>
-        <w:t>Wat is de volgorde:</w:t>
-      </w:r>
-    </w:p>
-    <w:p>
-      <w:pPr>
-        <w:pStyle w:val="ListParagraph"/>
-        <w:numPr>
-          <w:ilvl w:val="0"/>
-          <w:numId w:val="9"/>
-        </w:numPr>
-      </w:pPr>
-      <w:r>
-        <w:t>Op volgorde van invoer</w:t>
-      </w:r>
-      <w:r>
-        <w:t xml:space="preserve"> in de liturgie</w:t>
-      </w:r>
-      <w:r>
-        <w:t>:</w:t>
-      </w:r>
-    </w:p>
-    <w:p>
-      <w:pPr>
-        <w:pStyle w:val="ListParagraph"/>
-        <w:numPr>
-          <w:ilvl w:val="1"/>
-          <w:numId w:val="9"/>
-        </w:numPr>
-      </w:pPr>
-      <w:r>
-        <w:t>Liederen</w:t>
-      </w:r>
-    </w:p>
-    <w:p>
-      <w:pPr>
-        <w:pStyle w:val="ListParagraph"/>
-        <w:numPr>
-          <w:ilvl w:val="1"/>
-          <w:numId w:val="9"/>
-        </w:numPr>
-      </w:pPr>
-      <w:r>
-        <w:t>Bijbelteksten</w:t>
-      </w:r>
-    </w:p>
-    <w:p>
-      <w:pPr>
-        <w:pStyle w:val="ListParagraph"/>
-        <w:numPr>
-          <w:ilvl w:val="1"/>
-          <w:numId w:val="9"/>
-        </w:numPr>
-      </w:pPr>
-      <w:r>
-        <w:t>Alles waarvan je aangegeven hebt dat het een alternatieve liturgiebord tekst heeft</w:t>
-      </w:r>
-    </w:p>
-    <w:p>
-      <w:pPr>
-        <w:pStyle w:val="ListParagraph"/>
-        <w:numPr>
-          <w:ilvl w:val="0"/>
-          <w:numId w:val="9"/>
-        </w:numPr>
-      </w:pPr>
-      <w:r>
-        <w:t>Aan het einde:</w:t>
-      </w:r>
-    </w:p>
-    <w:p>
-      <w:pPr>
-        <w:pStyle w:val="ListParagraph"/>
-        <w:numPr>
-          <w:ilvl w:val="1"/>
-          <w:numId w:val="9"/>
-        </w:numPr>
-      </w:pPr>
-      <w:r>
-        <w:t>Het te lezen Bijbelgedeelte</w:t>
-      </w:r>
-    </w:p>
-    <w:p>
-      <w:pPr>
-        <w:pStyle w:val="ListParagraph"/>
-        <w:numPr>
-          <w:ilvl w:val="1"/>
-          <w:numId w:val="9"/>
-        </w:numPr>
-      </w:pPr>
-      <w:r>
-        <w:t>De tekst van de dienst</w:t>
-      </w:r>
-    </w:p>
-    <w:p>
-      <w:pPr>
-        <w:pStyle w:val="Heading3"/>
-      </w:pPr>
-      <w:bookmarkStart w:id="17" w:name="_Toc496530537"/>
-      <w:r>
-        <w:t>Tabel</w:t>
-      </w:r>
-      <w:bookmarkEnd w:id="17"/>
-    </w:p>
-    <w:p>
-      <w:r>
-        <w:t xml:space="preserve">Het liturgiebord is een element op een slide. </w:t>
-      </w:r>
-      <w:r>
-        <w:t xml:space="preserve">Het element </w:t>
-      </w:r>
-      <w:r>
-        <w:t>moet</w:t>
-      </w:r>
-      <w:r>
-        <w:t xml:space="preserve"> een tabel</w:t>
-      </w:r>
-      <w:r>
-        <w:t xml:space="preserve"> zijn</w:t>
-      </w:r>
-      <w:r>
-        <w:t>.</w:t>
+      <w:r>
+        <w:t>Zoeken</w:t>
+      </w:r>
+    </w:p>
+    <w:p>
+      <w:r>
+        <w:t xml:space="preserve">De liturgie regels worden opgezocht in de database. Om te zoeken worden de namen van de </w:t>
+      </w:r>
+      <w:r>
+        <w:t>bundels gebruikt.</w:t>
+      </w:r>
+    </w:p>
+    <w:p>
+      <w:r>
+        <w:lastRenderedPageBreak/>
+        <w:t>Standaard wordt er ook gezocht op de ‘mooie’ naam zoals aangegeven in het instellingen bestand van de bundel. Dit kan je uitzetten in de instellingen:</w:t>
       </w:r>
       <w:r>
         <w:br/>
-        <w:t>De opmaak van deze tabel staat vast:</w:t>
-      </w:r>
-    </w:p>
-    <w:p>
-      <w:pPr>
-        <w:pStyle w:val="ListParagraph"/>
-        <w:numPr>
-          <w:ilvl w:val="0"/>
-          <w:numId w:val="10"/>
-        </w:numPr>
-      </w:pPr>
-      <w:r>
-        <w:t>De tabel heeft 3 kolommen. Dat moeten er echt 3 zijn, niet meer niet minder.</w:t>
-      </w:r>
-    </w:p>
-    <w:p>
-      <w:pPr>
-        <w:pStyle w:val="ListParagraph"/>
-        <w:numPr>
-          <w:ilvl w:val="0"/>
-          <w:numId w:val="10"/>
-        </w:numPr>
-      </w:pPr>
-      <w:r>
-        <w:t>Een lied met nummers wordt verdeeld over de 3 kolommen.</w:t>
-      </w:r>
-    </w:p>
-    <w:p>
-      <w:pPr>
-        <w:pStyle w:val="ListParagraph"/>
-        <w:numPr>
-          <w:ilvl w:val="0"/>
-          <w:numId w:val="10"/>
-        </w:numPr>
-      </w:pPr>
-      <w:r>
-        <w:t>Een Bijbeltekst zal voor de regel de kommen samenvoegen.</w:t>
-      </w:r>
-    </w:p>
-    <w:p>
-      <w:pPr>
-        <w:pStyle w:val="ListParagraph"/>
-        <w:numPr>
-          <w:ilvl w:val="0"/>
-          <w:numId w:val="10"/>
-        </w:numPr>
-      </w:pPr>
-      <w:r>
-        <w:t>Het te lezen Bijbelgedeelte en de tekst van de dienst zullen ook de kolommen samenvoegen voor de regel.</w:t>
-      </w:r>
-    </w:p>
-    <w:p>
-      <w:r>
-        <w:t>Overige eigenschappen van deze tabel:</w:t>
-      </w:r>
-    </w:p>
-    <w:p>
-      <w:pPr>
-        <w:pStyle w:val="ListParagraph"/>
-        <w:numPr>
-          <w:ilvl w:val="0"/>
-          <w:numId w:val="11"/>
-        </w:numPr>
-      </w:pPr>
-      <w:r>
-        <w:t>Het lettertype en de lettergrootte worden overgenomen.</w:t>
-      </w:r>
-    </w:p>
-    <w:p>
-      <w:pPr>
-        <w:pStyle w:val="ListParagraph"/>
-        <w:numPr>
-          <w:ilvl w:val="0"/>
-          <w:numId w:val="11"/>
-        </w:numPr>
-      </w:pPr>
-      <w:r>
-        <w:lastRenderedPageBreak/>
-        <w:t>De tabel wordt door het programma groter gemaakt.</w:t>
-      </w:r>
-    </w:p>
-    <w:p>
-      <w:pPr>
-        <w:pStyle w:val="ListParagraph"/>
-        <w:numPr>
-          <w:ilvl w:val="0"/>
-          <w:numId w:val="11"/>
-        </w:numPr>
-      </w:pPr>
-      <w:r>
-        <w:t>De tabel kan zo groot worden dat deze van de slide afloopt.</w:t>
-      </w:r>
-    </w:p>
-    <w:p>
-      <w:pPr>
-        <w:pStyle w:val="Heading2"/>
-      </w:pPr>
-      <w:bookmarkStart w:id="18" w:name="_Toc496530538"/>
-      <w:r>
-        <w:t>Database aanpassen</w:t>
-      </w:r>
-      <w:bookmarkEnd w:id="18"/>
-    </w:p>
-    <w:p>
-      <w:r>
-        <w:t xml:space="preserve">De liedbundels, </w:t>
-      </w:r>
-      <w:r>
-        <w:t>B</w:t>
-      </w:r>
-      <w:r>
-        <w:t xml:space="preserve">ijbelteksten en </w:t>
-      </w:r>
-      <w:r>
-        <w:t>‘common’ slides komen uit een database. Deze database bestaat uit een serie mappen waar het programma van weet waar ze staan.</w:t>
-      </w:r>
-    </w:p>
-    <w:p>
-      <w:r>
-        <w:t>Je kunt de inhoud van de database eenvoudig aanpassen. Tekstcorrecties, nieuwe liedbundels, nieuwe ‘common’ slides: als je weet hoe het moet dan is het heel eenvoudig. De leercurve zit dus in het snappen van hoe het werkt, het daadwerkelijk aanpassen is heel eenvoudig en vereist weinig handelingen.</w:t>
-      </w:r>
-    </w:p>
-    <w:p>
-      <w:pPr>
-        <w:pStyle w:val="Heading3"/>
-      </w:pPr>
-      <w:bookmarkStart w:id="19" w:name="_Toc496530539"/>
-      <w:r>
-        <w:t>Werking</w:t>
-      </w:r>
-      <w:bookmarkEnd w:id="19"/>
-    </w:p>
-    <w:p>
-      <w:r>
-        <w:t>Via het menu ‘Beheer -&gt; Bekijk database’ open je direct de map van de database.</w:t>
-      </w:r>
-    </w:p>
-    <w:p>
-      <w:r>
-        <w:t>Deze map wordt ingesteld via de instellingen</w:t>
-      </w:r>
-      <w:r>
-        <w:t xml:space="preserve"> (Menu Beheer -&gt; Instellingen -&gt; tabblad Paden)</w:t>
-      </w:r>
-      <w:r>
-        <w:t>:</w:t>
-      </w:r>
-      <w:r>
-        <w:br/>
-      </w:r>
-      <w:r>
-        <w:rPr>
-          <w:noProof/>
-          <w:lang w:eastAsia="nl-NL"/>
-        </w:rPr>
+      </w:r>
+      <w:r>
         <w:drawing>
-          <wp:inline distT="0" distB="0" distL="0" distR="0">
-            <wp:extent cx="2726053" cy="672231"/>
+          <wp:inline distT="0" distB="0" distL="0" distR="0" wp14:anchorId="3C60F39D" wp14:editId="2B240CB7">
+            <wp:extent cx="4076700" cy="1608097"/>
             <wp:effectExtent l="0" t="0" r="0" b="0"/>
-            <wp:docPr id="8" name="Picture 8"/>
+            <wp:docPr id="3" name="Picture 3"/>
             <wp:cNvGraphicFramePr>
               <a:graphicFrameLocks xmlns:a="http://schemas.openxmlformats.org/drawingml/2006/main" noChangeAspect="1"/>
             </wp:cNvGraphicFramePr>
@@ -4406,27 +4103,20 @@
                     <pic:cNvPr id="1" name=""/>
                     <pic:cNvPicPr/>
                   </pic:nvPicPr>
-                  <pic:blipFill rotWithShape="1">
-                    <a:blip r:embed="rId14" cstate="print"/>
-                    <a:srcRect b="63533"/>
-                    <a:stretch/>
+                  <pic:blipFill>
+                    <a:blip r:embed="rId12"/>
+                    <a:stretch>
+                      <a:fillRect/>
+                    </a:stretch>
                   </pic:blipFill>
-                  <pic:spPr bwMode="auto">
+                  <pic:spPr>
                     <a:xfrm>
                       <a:off x="0" y="0"/>
-                      <a:ext cx="2735730" cy="674617"/>
+                      <a:ext cx="4105298" cy="1619378"/>
                     </a:xfrm>
                     <a:prstGeom prst="rect">
                       <a:avLst/>
                     </a:prstGeom>
-                    <a:ln>
-                      <a:noFill/>
-                    </a:ln>
-                    <a:extLst>
-                      <a:ext uri="{53640926-AAD7-44D8-BBD7-CCE9431645EC}">
-                        <a14:shadowObscured xmlns:a14="http://schemas.microsoft.com/office/drawing/2010/main"/>
-                      </a:ext>
-                    </a:extLst>
                   </pic:spPr>
                 </pic:pic>
               </a:graphicData>
@@ -4437,6 +4127,559 @@
     </w:p>
     <w:p>
       <w:r>
+        <w:t>Je zou het willen uitzetten als je verschillende bundels hebt die je met dezelfde naam in het liturgiebord wilt hebben. Dat kan normaliter niet omdat de database de eerste bundel pakt waar hij de naam van herkent, maar met deze optie voorkom je dat de database een verkeerde bundel pakt.</w:t>
+      </w:r>
+    </w:p>
+    <w:p>
+      <w:pPr>
+        <w:pStyle w:val="Heading2"/>
+      </w:pPr>
+      <w:bookmarkStart w:id="13" w:name="_Toc11913494"/>
+      <w:r>
+        <w:t>Liturgiebord</w:t>
+      </w:r>
+      <w:bookmarkEnd w:id="13"/>
+    </w:p>
+    <w:p>
+      <w:r>
+        <w:t>Het liturgiebord is een element op een slide. Het programma zal bepaalde onderdelen van de liturgie gebruiken om het bord samen te stellen.</w:t>
+      </w:r>
+    </w:p>
+    <w:p>
+      <w:pPr>
+        <w:pStyle w:val="Heading3"/>
+      </w:pPr>
+      <w:bookmarkStart w:id="14" w:name="_Toc11913495"/>
+      <w:r>
+        <w:t>Samenstelling</w:t>
+      </w:r>
+      <w:bookmarkEnd w:id="14"/>
+    </w:p>
+    <w:p>
+      <w:r>
+        <w:t>Wat komt er op het liturgie bord:</w:t>
+      </w:r>
+    </w:p>
+    <w:p>
+      <w:pPr>
+        <w:pStyle w:val="ListParagraph"/>
+        <w:numPr>
+          <w:ilvl w:val="0"/>
+          <w:numId w:val="7"/>
+        </w:numPr>
+      </w:pPr>
+      <w:r>
+        <w:t>Liederen uit liedbundels</w:t>
+      </w:r>
+    </w:p>
+    <w:p>
+      <w:pPr>
+        <w:pStyle w:val="ListParagraph"/>
+        <w:numPr>
+          <w:ilvl w:val="0"/>
+          <w:numId w:val="7"/>
+        </w:numPr>
+      </w:pPr>
+      <w:r>
+        <w:t>Bijbelteksten</w:t>
+      </w:r>
+    </w:p>
+    <w:p>
+      <w:pPr>
+        <w:pStyle w:val="ListParagraph"/>
+        <w:numPr>
+          <w:ilvl w:val="0"/>
+          <w:numId w:val="7"/>
+        </w:numPr>
+      </w:pPr>
+      <w:r>
+        <w:t>Het te lezen Bijbelgedeelte</w:t>
+      </w:r>
+    </w:p>
+    <w:p>
+      <w:pPr>
+        <w:pStyle w:val="ListParagraph"/>
+        <w:numPr>
+          <w:ilvl w:val="0"/>
+          <w:numId w:val="7"/>
+        </w:numPr>
+      </w:pPr>
+      <w:r>
+        <w:t>De tekst van de dienst</w:t>
+      </w:r>
+    </w:p>
+    <w:p>
+      <w:pPr>
+        <w:pStyle w:val="ListParagraph"/>
+        <w:numPr>
+          <w:ilvl w:val="0"/>
+          <w:numId w:val="7"/>
+        </w:numPr>
+      </w:pPr>
+      <w:r>
+        <w:t>Alles waarvan je aangegeven hebt dat het een alternatieve liturgiebord tekst heeft</w:t>
+      </w:r>
+    </w:p>
+    <w:p>
+      <w:r>
+        <w:t>Wat komt er niet op het liturgie bord:</w:t>
+      </w:r>
+    </w:p>
+    <w:p>
+      <w:pPr>
+        <w:pStyle w:val="ListParagraph"/>
+        <w:numPr>
+          <w:ilvl w:val="0"/>
+          <w:numId w:val="8"/>
+        </w:numPr>
+      </w:pPr>
+      <w:r>
+        <w:t>Slides uit ‘common’</w:t>
+      </w:r>
+    </w:p>
+    <w:p>
+      <w:pPr>
+        <w:pStyle w:val="ListParagraph"/>
+        <w:numPr>
+          <w:ilvl w:val="0"/>
+          <w:numId w:val="8"/>
+        </w:numPr>
+      </w:pPr>
+      <w:r>
+        <w:t>Alles waarvan je expliciet aangegeven hebt dat het niet op het liturgiebord mag staan</w:t>
+      </w:r>
+    </w:p>
+    <w:p>
+      <w:pPr>
+        <w:pStyle w:val="ListParagraph"/>
+        <w:numPr>
+          <w:ilvl w:val="0"/>
+          <w:numId w:val="8"/>
+        </w:numPr>
+      </w:pPr>
+      <w:r>
+        <w:t xml:space="preserve">Een Bijbeltekst, als je de instelling uitgezet hebt dat hij </w:t>
+      </w:r>
+      <w:proofErr w:type="gramStart"/>
+      <w:r>
+        <w:t>er op</w:t>
+      </w:r>
+      <w:proofErr w:type="gramEnd"/>
+      <w:r>
+        <w:t xml:space="preserve"> mag komen</w:t>
+      </w:r>
+    </w:p>
+    <w:p>
+      <w:pPr>
+        <w:pStyle w:val="Heading3"/>
+      </w:pPr>
+      <w:bookmarkStart w:id="15" w:name="_Toc11913496"/>
+      <w:r>
+        <w:t>Volgorde</w:t>
+      </w:r>
+      <w:bookmarkEnd w:id="15"/>
+    </w:p>
+    <w:p>
+      <w:r>
+        <w:t>Wat is de volgorde:</w:t>
+      </w:r>
+    </w:p>
+    <w:p>
+      <w:pPr>
+        <w:pStyle w:val="ListParagraph"/>
+        <w:numPr>
+          <w:ilvl w:val="0"/>
+          <w:numId w:val="9"/>
+        </w:numPr>
+      </w:pPr>
+      <w:r>
+        <w:t>Op volgorde van invoer</w:t>
+      </w:r>
+      <w:r>
+        <w:t xml:space="preserve"> in de liturgie</w:t>
+      </w:r>
+      <w:r>
+        <w:t>:</w:t>
+      </w:r>
+    </w:p>
+    <w:p>
+      <w:pPr>
+        <w:pStyle w:val="ListParagraph"/>
+        <w:numPr>
+          <w:ilvl w:val="1"/>
+          <w:numId w:val="9"/>
+        </w:numPr>
+      </w:pPr>
+      <w:r>
+        <w:t>Liederen</w:t>
+      </w:r>
+    </w:p>
+    <w:p>
+      <w:pPr>
+        <w:pStyle w:val="ListParagraph"/>
+        <w:numPr>
+          <w:ilvl w:val="1"/>
+          <w:numId w:val="9"/>
+        </w:numPr>
+      </w:pPr>
+      <w:r>
+        <w:t>Bijbelteksten</w:t>
+      </w:r>
+    </w:p>
+    <w:p>
+      <w:pPr>
+        <w:pStyle w:val="ListParagraph"/>
+        <w:numPr>
+          <w:ilvl w:val="1"/>
+          <w:numId w:val="9"/>
+        </w:numPr>
+      </w:pPr>
+      <w:r>
+        <w:t>Alles waarvan je aangegeven hebt dat het een alternatieve liturgiebord tekst heeft</w:t>
+      </w:r>
+    </w:p>
+    <w:p>
+      <w:pPr>
+        <w:pStyle w:val="ListParagraph"/>
+        <w:numPr>
+          <w:ilvl w:val="0"/>
+          <w:numId w:val="9"/>
+        </w:numPr>
+      </w:pPr>
+      <w:r>
+        <w:t>Aan het einde:</w:t>
+      </w:r>
+    </w:p>
+    <w:p>
+      <w:pPr>
+        <w:pStyle w:val="ListParagraph"/>
+        <w:numPr>
+          <w:ilvl w:val="1"/>
+          <w:numId w:val="9"/>
+        </w:numPr>
+      </w:pPr>
+      <w:r>
+        <w:t>Het te lezen Bijbelgedeelte</w:t>
+      </w:r>
+    </w:p>
+    <w:p>
+      <w:pPr>
+        <w:pStyle w:val="ListParagraph"/>
+        <w:numPr>
+          <w:ilvl w:val="1"/>
+          <w:numId w:val="9"/>
+        </w:numPr>
+      </w:pPr>
+      <w:r>
+        <w:t>De tekst van de dienst</w:t>
+      </w:r>
+    </w:p>
+    <w:p>
+      <w:pPr>
+        <w:pStyle w:val="Heading3"/>
+      </w:pPr>
+      <w:bookmarkStart w:id="16" w:name="_Toc11913497"/>
+      <w:r>
+        <w:t>Tabel</w:t>
+      </w:r>
+      <w:bookmarkEnd w:id="16"/>
+    </w:p>
+    <w:p>
+      <w:r>
+        <w:t xml:space="preserve">Het liturgiebord is een element op een slide. </w:t>
+      </w:r>
+      <w:r>
+        <w:t xml:space="preserve">Het element </w:t>
+      </w:r>
+      <w:r>
+        <w:t>moet</w:t>
+      </w:r>
+      <w:r>
+        <w:t xml:space="preserve"> een tabel</w:t>
+      </w:r>
+      <w:r>
+        <w:t xml:space="preserve"> zijn</w:t>
+      </w:r>
+      <w:r>
+        <w:t>, anders werkt dit niet</w:t>
+      </w:r>
+      <w:r>
+        <w:t>.</w:t>
+      </w:r>
+      <w:r>
+        <w:br/>
+        <w:t>De opmaak van deze tabel staat vast:</w:t>
+      </w:r>
+    </w:p>
+    <w:p>
+      <w:pPr>
+        <w:pStyle w:val="ListParagraph"/>
+        <w:numPr>
+          <w:ilvl w:val="0"/>
+          <w:numId w:val="10"/>
+        </w:numPr>
+      </w:pPr>
+      <w:r>
+        <w:t>De tabel heeft 3 kolommen. Dat moeten er echt 3 zijn, niet meer niet minder.</w:t>
+      </w:r>
+    </w:p>
+    <w:p>
+      <w:pPr>
+        <w:pStyle w:val="ListParagraph"/>
+        <w:numPr>
+          <w:ilvl w:val="0"/>
+          <w:numId w:val="10"/>
+        </w:numPr>
+      </w:pPr>
+      <w:r>
+        <w:t>Een lied met nummers wordt verdeeld over de 3 kolommen.</w:t>
+      </w:r>
+    </w:p>
+    <w:p>
+      <w:pPr>
+        <w:pStyle w:val="ListParagraph"/>
+        <w:numPr>
+          <w:ilvl w:val="0"/>
+          <w:numId w:val="10"/>
+        </w:numPr>
+      </w:pPr>
+      <w:r>
+        <w:lastRenderedPageBreak/>
+        <w:t>Een Bijbeltekst zal voor de regel de kommen samenvoegen.</w:t>
+      </w:r>
+    </w:p>
+    <w:p>
+      <w:pPr>
+        <w:pStyle w:val="ListParagraph"/>
+        <w:numPr>
+          <w:ilvl w:val="0"/>
+          <w:numId w:val="10"/>
+        </w:numPr>
+      </w:pPr>
+      <w:r>
+        <w:t>Het te lezen Bijbelgedeelte en de tekst van de dienst zullen ook de kolommen samenvoegen voor de regel.</w:t>
+      </w:r>
+    </w:p>
+    <w:p>
+      <w:r>
+        <w:t>Overige eigenschappen van deze tabel:</w:t>
+      </w:r>
+    </w:p>
+    <w:p>
+      <w:pPr>
+        <w:pStyle w:val="ListParagraph"/>
+        <w:numPr>
+          <w:ilvl w:val="0"/>
+          <w:numId w:val="11"/>
+        </w:numPr>
+      </w:pPr>
+      <w:r>
+        <w:t>Het lettertype en de lettergrootte worden overgenomen.</w:t>
+      </w:r>
+    </w:p>
+    <w:p>
+      <w:pPr>
+        <w:pStyle w:val="ListParagraph"/>
+        <w:numPr>
+          <w:ilvl w:val="0"/>
+          <w:numId w:val="11"/>
+        </w:numPr>
+      </w:pPr>
+      <w:r>
+        <w:t>De tabel wordt door het programma groter gemaakt.</w:t>
+      </w:r>
+    </w:p>
+    <w:p>
+      <w:pPr>
+        <w:pStyle w:val="ListParagraph"/>
+        <w:numPr>
+          <w:ilvl w:val="0"/>
+          <w:numId w:val="11"/>
+        </w:numPr>
+      </w:pPr>
+      <w:r>
+        <w:t>De tabel kan zo groot worden dat deze van de slide afloopt.</w:t>
+      </w:r>
+    </w:p>
+    <w:p>
+      <w:pPr>
+        <w:pStyle w:val="Heading3"/>
+      </w:pPr>
+      <w:r>
+        <w:t>Instellingen</w:t>
+      </w:r>
+    </w:p>
+    <w:p>
+      <w:r>
+        <w:t>Je kunt aanpassen wat standaard getoond wordt op het liturgiebord.</w:t>
+      </w:r>
+    </w:p>
+    <w:p>
+      <w:r>
+        <w:t>Als je niet wilt dat Bijbelteksten erop komen, kan je de instelling hiervoor aanpassen:</w:t>
+      </w:r>
+      <w:r>
+        <w:br/>
+      </w:r>
+      <w:r>
+        <w:drawing>
+          <wp:inline distT="0" distB="0" distL="0" distR="0" wp14:anchorId="3031C782" wp14:editId="4488E894">
+            <wp:extent cx="4103915" cy="968163"/>
+            <wp:effectExtent l="0" t="0" r="0" b="0"/>
+            <wp:docPr id="5" name="Picture 5"/>
+            <wp:cNvGraphicFramePr>
+              <a:graphicFrameLocks xmlns:a="http://schemas.openxmlformats.org/drawingml/2006/main" noChangeAspect="1"/>
+            </wp:cNvGraphicFramePr>
+            <a:graphic xmlns:a="http://schemas.openxmlformats.org/drawingml/2006/main">
+              <a:graphicData uri="http://schemas.openxmlformats.org/drawingml/2006/picture">
+                <pic:pic xmlns:pic="http://schemas.openxmlformats.org/drawingml/2006/picture">
+                  <pic:nvPicPr>
+                    <pic:cNvPr id="1" name=""/>
+                    <pic:cNvPicPr/>
+                  </pic:nvPicPr>
+                  <pic:blipFill>
+                    <a:blip r:embed="rId13"/>
+                    <a:stretch>
+                      <a:fillRect/>
+                    </a:stretch>
+                  </pic:blipFill>
+                  <pic:spPr>
+                    <a:xfrm>
+                      <a:off x="0" y="0"/>
+                      <a:ext cx="4228147" cy="997471"/>
+                    </a:xfrm>
+                    <a:prstGeom prst="rect">
+                      <a:avLst/>
+                    </a:prstGeom>
+                  </pic:spPr>
+                </pic:pic>
+              </a:graphicData>
+            </a:graphic>
+          </wp:inline>
+        </w:drawing>
+      </w:r>
+    </w:p>
+    <w:p>
+      <w:r>
+        <w:t>Als je wilt dat een bepaalde bundel standaard niet in beeld komt, kan je de optie ‘</w:t>
+      </w:r>
+      <w:proofErr w:type="spellStart"/>
+      <w:r>
+        <w:t>NotVisibleInIndex</w:t>
+      </w:r>
+      <w:proofErr w:type="spellEnd"/>
+      <w:r>
+        <w:t>’ in het bundel instellingen bestand op ‘</w:t>
+      </w:r>
+      <w:proofErr w:type="spellStart"/>
+      <w:r>
+        <w:t>true</w:t>
+      </w:r>
+      <w:proofErr w:type="spellEnd"/>
+      <w:r>
+        <w:t>’ zetten (of toevoegen als deze er niet in stond).</w:t>
+      </w:r>
+    </w:p>
+    <w:p>
+      <w:pPr>
+        <w:pStyle w:val="Heading2"/>
+      </w:pPr>
+      <w:bookmarkStart w:id="17" w:name="_Toc11913498"/>
+      <w:r>
+        <w:t>Database aanpassen</w:t>
+      </w:r>
+      <w:bookmarkEnd w:id="17"/>
+    </w:p>
+    <w:p>
+      <w:r>
+        <w:t xml:space="preserve">De liedbundels, </w:t>
+      </w:r>
+      <w:r>
+        <w:t>B</w:t>
+      </w:r>
+      <w:r>
+        <w:t xml:space="preserve">ijbelteksten en </w:t>
+      </w:r>
+      <w:r>
+        <w:t>‘common’ slides komen uit een database. Deze database bestaat uit een serie mappen waar het programma van weet waar ze staan.</w:t>
+      </w:r>
+    </w:p>
+    <w:p>
+      <w:r>
+        <w:t>Je kunt de inhoud van de database eenvoudig aanpassen. Tekstcorrecties, nieuwe liedbundels, nieuwe ‘common’ slides: als je weet hoe het moet dan is het heel eenvoudig. De leercurve zit dus in het snappen van hoe het werkt, het daadwerkelijk aanpassen is heel eenvoudig en vereist weinig handelingen.</w:t>
+      </w:r>
+    </w:p>
+    <w:p>
+      <w:pPr>
+        <w:pStyle w:val="Heading3"/>
+      </w:pPr>
+      <w:bookmarkStart w:id="18" w:name="_Toc11913499"/>
+      <w:r>
+        <w:t>Werking</w:t>
+      </w:r>
+      <w:bookmarkEnd w:id="18"/>
+    </w:p>
+    <w:p>
+      <w:r>
+        <w:t>Via het menu ‘Beheer -&gt; Bekijk database’ open je direct de map van de database.</w:t>
+      </w:r>
+    </w:p>
+    <w:p>
+      <w:r>
+        <w:t>Deze map wordt ingesteld via de instellingen</w:t>
+      </w:r>
+      <w:r>
+        <w:t xml:space="preserve"> (Menu Beheer -&gt; Instellingen -&gt; tabblad Paden)</w:t>
+      </w:r>
+      <w:r>
+        <w:t>:</w:t>
+      </w:r>
+      <w:r>
+        <w:br/>
+      </w:r>
+      <w:r>
+        <w:rPr>
+          <w:noProof/>
+        </w:rPr>
+        <w:drawing>
+          <wp:inline distT="0" distB="0" distL="0" distR="0" wp14:anchorId="13ADADB7" wp14:editId="17309930">
+            <wp:extent cx="3341915" cy="804358"/>
+            <wp:effectExtent l="0" t="0" r="0" b="0"/>
+            <wp:docPr id="27" name="Picture 27"/>
+            <wp:cNvGraphicFramePr>
+              <a:graphicFrameLocks xmlns:a="http://schemas.openxmlformats.org/drawingml/2006/main" noChangeAspect="1"/>
+            </wp:cNvGraphicFramePr>
+            <a:graphic xmlns:a="http://schemas.openxmlformats.org/drawingml/2006/main">
+              <a:graphicData uri="http://schemas.openxmlformats.org/drawingml/2006/picture">
+                <pic:pic xmlns:pic="http://schemas.openxmlformats.org/drawingml/2006/picture">
+                  <pic:nvPicPr>
+                    <pic:cNvPr id="1" name=""/>
+                    <pic:cNvPicPr/>
+                  </pic:nvPicPr>
+                  <pic:blipFill>
+                    <a:blip r:embed="rId14"/>
+                    <a:stretch>
+                      <a:fillRect/>
+                    </a:stretch>
+                  </pic:blipFill>
+                  <pic:spPr>
+                    <a:xfrm>
+                      <a:off x="0" y="0"/>
+                      <a:ext cx="3374170" cy="812121"/>
+                    </a:xfrm>
+                    <a:prstGeom prst="rect">
+                      <a:avLst/>
+                    </a:prstGeom>
+                  </pic:spPr>
+                </pic:pic>
+              </a:graphicData>
+            </a:graphic>
+          </wp:inline>
+        </w:drawing>
+      </w:r>
+    </w:p>
+    <w:p>
+      <w:r>
         <w:t>Deze database bevat:</w:t>
       </w:r>
     </w:p>
@@ -4466,6 +4709,7 @@
     </w:p>
     <w:p>
       <w:r>
+        <w:lastRenderedPageBreak/>
         <w:t>Dat ziet er bijvoorbeeld zo uit:</w:t>
       </w:r>
       <w:r>
@@ -4477,7 +4721,7 @@
           <w:lang w:eastAsia="nl-NL"/>
         </w:rPr>
         <w:drawing>
-          <wp:inline distT="0" distB="0" distL="0" distR="0">
+          <wp:inline distT="0" distB="0" distL="0" distR="0" wp14:anchorId="3924A9A0" wp14:editId="4E8C2D33">
             <wp:extent cx="3398312" cy="2491975"/>
             <wp:effectExtent l="0" t="0" r="0" b="3810"/>
             <wp:docPr id="9" name="Picture 9"/>
@@ -4552,7 +4796,6 @@
         </w:numPr>
       </w:pPr>
       <w:r>
-        <w:lastRenderedPageBreak/>
         <w:t>Los de individuele nummers. (Keuze uit .</w:t>
       </w:r>
       <w:proofErr w:type="spellStart"/>
@@ -4653,7 +4896,7 @@
           <w:lang w:eastAsia="nl-NL"/>
         </w:rPr>
         <w:drawing>
-          <wp:inline distT="0" distB="0" distL="0" distR="0">
+          <wp:inline distT="0" distB="0" distL="0" distR="0" wp14:anchorId="72AEE1B4" wp14:editId="3A15B0F9">
             <wp:extent cx="3205480" cy="2382776"/>
             <wp:effectExtent l="0" t="0" r="0" b="0"/>
             <wp:docPr id="10" name="Picture 10"/>
@@ -4730,21 +4973,13 @@
                 <w:lang w:val="en-US"/>
               </w:rPr>
             </w:pPr>
-            <w:proofErr w:type="gramStart"/>
             <w:r>
               <w:rPr>
                 <w:sz w:val="14"/>
                 <w:lang w:val="en-US"/>
               </w:rPr>
-              <w:t>&lt;?xml</w:t>
-            </w:r>
-            <w:proofErr w:type="gramEnd"/>
-            <w:r>
-              <w:rPr>
-                <w:sz w:val="14"/>
-                <w:lang w:val="en-US"/>
-              </w:rPr>
-              <w:t xml:space="preserve"> version="1.0" encoding="utf-8"?&gt;</w:t>
+              <w:lastRenderedPageBreak/>
+              <w:t>&lt;?xml version="1.0" encoding="utf-8"?&gt;</w:t>
             </w:r>
           </w:p>
           <w:p>
@@ -4822,7 +5057,7 @@
                 <w:sz w:val="14"/>
                 <w:lang w:val="en-US"/>
               </w:rPr>
-              <w:t xml:space="preserve">  &lt;</w:t>
+              <w:t xml:space="preserve">  &lt;DisplayName&gt;</w:t>
             </w:r>
             <w:proofErr w:type="spellStart"/>
             <w:r>
@@ -4830,7 +5065,7 @@
                 <w:sz w:val="14"/>
                 <w:lang w:val="en-US"/>
               </w:rPr>
-              <w:t>DisplayName</w:t>
+              <w:t>Sela</w:t>
             </w:r>
             <w:proofErr w:type="spellEnd"/>
             <w:r>
@@ -4838,39 +5073,7 @@
                 <w:sz w:val="14"/>
                 <w:lang w:val="en-US"/>
               </w:rPr>
-              <w:t>&gt;</w:t>
-            </w:r>
-            <w:proofErr w:type="spellStart"/>
-            <w:r>
-              <w:rPr>
-                <w:sz w:val="14"/>
-                <w:lang w:val="en-US"/>
-              </w:rPr>
-              <w:t>Sela</w:t>
-            </w:r>
-            <w:proofErr w:type="spellEnd"/>
-            <w:r>
-              <w:rPr>
-                <w:sz w:val="14"/>
-                <w:lang w:val="en-US"/>
-              </w:rPr>
-              <w:t>:&lt;/</w:t>
-            </w:r>
-            <w:proofErr w:type="spellStart"/>
-            <w:r>
-              <w:rPr>
-                <w:sz w:val="14"/>
-                <w:lang w:val="en-US"/>
-              </w:rPr>
-              <w:t>DisplayName</w:t>
-            </w:r>
-            <w:proofErr w:type="spellEnd"/>
-            <w:r>
-              <w:rPr>
-                <w:sz w:val="14"/>
-                <w:lang w:val="en-US"/>
-              </w:rPr>
-              <w:t>&gt;</w:t>
+              <w:t>:&lt;/DisplayName&gt;</w:t>
             </w:r>
           </w:p>
           <w:p>
@@ -5104,11 +5307,31 @@
       </w:r>
     </w:p>
     <w:p>
+      <w:pPr>
+        <w:pStyle w:val="ListParagraph"/>
+      </w:pPr>
       <w:r>
         <w:t xml:space="preserve">Het zip bestand, als je die gebruikt, moet ‘inhoud.zip’ heten. </w:t>
       </w:r>
     </w:p>
     <w:p>
+      <w:pPr>
+        <w:pStyle w:val="ListParagraph"/>
+        <w:numPr>
+          <w:ilvl w:val="0"/>
+          <w:numId w:val="14"/>
+        </w:numPr>
+      </w:pPr>
+      <w:proofErr w:type="spellStart"/>
+      <w:r>
+        <w:t>NotVisibleInIndex</w:t>
+      </w:r>
+      <w:proofErr w:type="spellEnd"/>
+      <w:r>
+        <w:t>: deze bundel standaard niet tonen op het liturgiebord.</w:t>
+      </w:r>
+    </w:p>
+    <w:p>
       <w:r>
         <w:t xml:space="preserve">Nog iets </w:t>
       </w:r>
@@ -5140,11 +5363,11 @@
       <w:pPr>
         <w:pStyle w:val="Heading3"/>
       </w:pPr>
-      <w:bookmarkStart w:id="20" w:name="_Toc496530540"/>
+      <w:bookmarkStart w:id="19" w:name="_Toc11913500"/>
       <w:r>
         <w:t>Templates</w:t>
       </w:r>
-      <w:bookmarkEnd w:id="20"/>
+      <w:bookmarkEnd w:id="19"/>
     </w:p>
     <w:p>
       <w:r>
@@ -5222,7 +5445,6 @@
     <w:p/>
     <w:p>
       <w:r>
-        <w:lastRenderedPageBreak/>
         <w:t>Deze slides kunnen ingesteld worden in het programma. Via menu ‘Beheer -&gt; Instellingen’ en dan tabblad ‘Paden’.</w:t>
       </w:r>
     </w:p>
@@ -5239,7 +5461,7 @@
           <w:lang w:eastAsia="nl-NL"/>
         </w:rPr>
         <w:drawing>
-          <wp:inline distT="0" distB="0" distL="0" distR="0">
+          <wp:inline distT="0" distB="0" distL="0" distR="0" wp14:anchorId="6D332096" wp14:editId="5D761C6B">
             <wp:extent cx="3222315" cy="680442"/>
             <wp:effectExtent l="0" t="0" r="0" b="5715"/>
             <wp:docPr id="11" name="Picture 11"/>
@@ -5314,7 +5536,7 @@
           <w:lang w:eastAsia="nl-NL"/>
         </w:rPr>
         <w:drawing>
-          <wp:inline distT="0" distB="0" distL="0" distR="0">
+          <wp:inline distT="0" distB="0" distL="0" distR="0" wp14:anchorId="172D0D84" wp14:editId="366C2FDC">
             <wp:extent cx="3210432" cy="584548"/>
             <wp:effectExtent l="0" t="0" r="0" b="6350"/>
             <wp:docPr id="12" name="Picture 12"/>
@@ -5370,7 +5592,7 @@
           <w:lang w:eastAsia="nl-NL"/>
         </w:rPr>
         <w:drawing>
-          <wp:inline distT="0" distB="0" distL="0" distR="0">
+          <wp:inline distT="0" distB="0" distL="0" distR="0" wp14:anchorId="6F74D985" wp14:editId="70C9B1E8">
             <wp:extent cx="3201459" cy="501041"/>
             <wp:effectExtent l="0" t="0" r="0" b="0"/>
             <wp:docPr id="13" name="Picture 13"/>
@@ -5423,6 +5645,7 @@
     </w:p>
     <w:p>
       <w:r>
+        <w:lastRenderedPageBreak/>
         <w:t>Dit kan je instellen via menu ‘Beheer -&gt; Instellingen’ en dan tabblad ‘Slide grootte’:</w:t>
       </w:r>
       <w:r>
@@ -5434,7 +5657,7 @@
           <w:lang w:eastAsia="nl-NL"/>
         </w:rPr>
         <w:drawing>
-          <wp:inline distT="0" distB="0" distL="0" distR="0">
+          <wp:inline distT="0" distB="0" distL="0" distR="0" wp14:anchorId="04BB1562" wp14:editId="18300D12">
             <wp:extent cx="2121074" cy="1089025"/>
             <wp:effectExtent l="0" t="0" r="0" b="0"/>
             <wp:docPr id="14" name="Picture 14"/>
@@ -5546,14 +5769,14 @@
       <w:pPr>
         <w:pStyle w:val="Heading3"/>
       </w:pPr>
-      <w:bookmarkStart w:id="21" w:name="_Toc496530541"/>
+      <w:bookmarkStart w:id="20" w:name="_Toc11913501"/>
       <w:r>
         <w:t>Bijbel</w:t>
       </w:r>
       <w:r>
         <w:t xml:space="preserve"> veranderen</w:t>
       </w:r>
-      <w:bookmarkEnd w:id="21"/>
+      <w:bookmarkEnd w:id="20"/>
     </w:p>
     <w:p>
       <w:r>
@@ -5562,7 +5785,6 @@
     </w:p>
     <w:p>
       <w:r>
-        <w:lastRenderedPageBreak/>
         <w:t xml:space="preserve">De te gebruiken Bijbel stel je in via </w:t>
       </w:r>
       <w:r>
@@ -5577,7 +5799,7 @@
           <w:lang w:eastAsia="nl-NL"/>
         </w:rPr>
         <w:drawing>
-          <wp:inline distT="0" distB="0" distL="0" distR="0">
+          <wp:inline distT="0" distB="0" distL="0" distR="0" wp14:anchorId="0672356C" wp14:editId="66782774">
             <wp:extent cx="3798270" cy="1131518"/>
             <wp:effectExtent l="0" t="0" r="0" b="0"/>
             <wp:docPr id="15" name="Picture 15"/>
@@ -5645,7 +5867,7 @@
           <w:lang w:eastAsia="nl-NL"/>
         </w:rPr>
         <w:drawing>
-          <wp:inline distT="0" distB="0" distL="0" distR="0">
+          <wp:inline distT="0" distB="0" distL="0" distR="0" wp14:anchorId="2A8E8853" wp14:editId="3910A34E">
             <wp:extent cx="3651968" cy="808781"/>
             <wp:effectExtent l="0" t="0" r="5715" b="0"/>
             <wp:docPr id="16" name="Picture 16"/>
@@ -5719,112 +5941,112 @@
       <w:pPr>
         <w:pStyle w:val="Heading3"/>
       </w:pPr>
-      <w:bookmarkStart w:id="22" w:name="_Toc496530542"/>
-      <w:r>
+      <w:bookmarkStart w:id="21" w:name="_Toc11913502"/>
+      <w:r>
+        <w:lastRenderedPageBreak/>
         <w:t>Liedbundel</w:t>
       </w:r>
       <w:r>
         <w:t xml:space="preserve"> toevoegen</w:t>
       </w:r>
+      <w:bookmarkEnd w:id="21"/>
+    </w:p>
+    <w:p>
+      <w:r>
+        <w:t>Zoals beschreven in ‘Werking’ kan je eenvoudig zelf een nieuwe liedbundel toevoegen door in een mapje los de nummers te plaatsen als .</w:t>
+      </w:r>
+      <w:proofErr w:type="spellStart"/>
+      <w:r>
+        <w:t>txt</w:t>
+      </w:r>
+      <w:proofErr w:type="spellEnd"/>
+      <w:r>
+        <w:t xml:space="preserve"> bestanden.</w:t>
+      </w:r>
+    </w:p>
+    <w:p>
+      <w:r>
+        <w:t>Of je kunt eenvoudig een bundel aan handige slides maken zoals Formulieren door in een mapje de .</w:t>
+      </w:r>
+      <w:proofErr w:type="spellStart"/>
+      <w:r>
+        <w:t>ppt</w:t>
+      </w:r>
+      <w:proofErr w:type="spellEnd"/>
+      <w:r>
+        <w:t xml:space="preserve"> bestanden te plaatsen. (Waarbij elk bestand een aantal slides in zich heeft)</w:t>
+      </w:r>
+    </w:p>
+    <w:p>
+      <w:r>
+        <w:t>E</w:t>
+      </w:r>
+      <w:r>
+        <w:t xml:space="preserve">en liedbundel </w:t>
+      </w:r>
+      <w:r>
+        <w:t xml:space="preserve">met weinig werk en kans op fouten omzetten naar een </w:t>
+      </w:r>
+      <w:r>
+        <w:t xml:space="preserve">database is niet eenvoudig. </w:t>
+      </w:r>
+      <w:r>
+        <w:t xml:space="preserve">Dan heb je ook weer </w:t>
+      </w:r>
+      <w:r>
+        <w:t>tekstuele bronbestanden nodig en een slim gemeentelid wat dit om kan zetten naar de mapjes en bestanden</w:t>
+      </w:r>
+      <w:r>
+        <w:t>.</w:t>
+      </w:r>
+    </w:p>
+    <w:p>
+      <w:pPr>
+        <w:pStyle w:val="Heading3"/>
+      </w:pPr>
+      <w:r>
+        <w:t xml:space="preserve"> </w:t>
+      </w:r>
+      <w:bookmarkStart w:id="22" w:name="_Toc11913503"/>
+      <w:r>
+        <w:t>‘Common’ slides</w:t>
+      </w:r>
       <w:bookmarkEnd w:id="22"/>
     </w:p>
     <w:p>
       <w:r>
-        <w:t>Zoals beschreven in ‘Werking’ kan je eenvoudig zelf een nieuwe liedbundel toevoegen door in een mapje los de nummers te plaatsen als .</w:t>
+        <w:t xml:space="preserve">De naam ‘Common’ is Engels voor ‘algemeen’. Dit zijn dus algemene slides zoals bijvoorbeeld het welkom, gebed, collecte, etc. </w:t>
+      </w:r>
+    </w:p>
+    <w:p>
+      <w:r>
+        <w:t>Het idee is dat je met deze werkwijze een natuurlijke liturgie kunt maken die eenvoudig leest en meteen een gevoel geeft over wat er gebeurd.</w:t>
+      </w:r>
+    </w:p>
+    <w:p>
+      <w:r>
+        <w:t>Deze liturgie regels verwijzen naar de map ‘Common’ in de database. In die map bevinden zich .</w:t>
       </w:r>
       <w:proofErr w:type="spellStart"/>
       <w:r>
-        <w:t>txt</w:t>
+        <w:t>ppt</w:t>
       </w:r>
       <w:proofErr w:type="spellEnd"/>
       <w:r>
-        <w:t xml:space="preserve"> bestanden.</w:t>
-      </w:r>
-    </w:p>
-    <w:p>
-      <w:r>
-        <w:t>Of je kunt eenvoudig een bundel aan handige slides maken zoals Formulieren door in een mapje de .</w:t>
+        <w:t xml:space="preserve"> of .</w:t>
       </w:r>
       <w:proofErr w:type="spellStart"/>
       <w:r>
-        <w:t>ppt</w:t>
+        <w:t>pptx</w:t>
       </w:r>
       <w:proofErr w:type="spellEnd"/>
       <w:r>
-        <w:t xml:space="preserve"> bestanden te plaatsen. (Waarbij elk bestand een aantal slides in zich heeft)</w:t>
-      </w:r>
-    </w:p>
-    <w:p>
-      <w:r>
-        <w:t>E</w:t>
-      </w:r>
-      <w:r>
-        <w:t xml:space="preserve">en liedbundel </w:t>
-      </w:r>
-      <w:r>
-        <w:t xml:space="preserve">met weinig werk en kans op fouten omzetten naar een </w:t>
-      </w:r>
-      <w:r>
-        <w:t xml:space="preserve">database is niet eenvoudig. </w:t>
-      </w:r>
-      <w:r>
-        <w:t xml:space="preserve">Dan heb je ook weer </w:t>
-      </w:r>
-      <w:r>
-        <w:t>tekstuele bronbestanden nodig en een slim gemeentelid wat dit om kan zetten naar de mapjes en bestanden</w:t>
-      </w:r>
-      <w:r>
-        <w:t>.</w:t>
-      </w:r>
-    </w:p>
-    <w:p>
-      <w:pPr>
-        <w:pStyle w:val="Heading3"/>
-      </w:pPr>
-      <w:r>
-        <w:t xml:space="preserve"> </w:t>
-      </w:r>
-      <w:bookmarkStart w:id="23" w:name="_Toc496530543"/>
-      <w:r>
-        <w:t>‘Common’ slides</w:t>
-      </w:r>
-      <w:bookmarkEnd w:id="23"/>
-    </w:p>
-    <w:p>
-      <w:r>
-        <w:t xml:space="preserve">De naam ‘Common’ is Engels voor ‘algemeen’. Dit zijn dus algemene slides zoals bijvoorbeeld het welkom, gebed, collecte, etc. </w:t>
-      </w:r>
-    </w:p>
-    <w:p>
-      <w:r>
-        <w:t>Het idee is dat je met deze werkwijze een natuurlijke liturgie kunt maken die eenvoudig leest en meteen een gevoel geeft over wat er gebeurd.</w:t>
-      </w:r>
-    </w:p>
-    <w:p>
-      <w:r>
-        <w:t>Deze liturgie regels verwijzen naar de map ‘Common’ in de database. In die map bevinden zich .</w:t>
-      </w:r>
-      <w:proofErr w:type="spellStart"/>
-      <w:r>
-        <w:t>ppt</w:t>
-      </w:r>
-      <w:proofErr w:type="spellEnd"/>
-      <w:r>
-        <w:t xml:space="preserve"> of .</w:t>
-      </w:r>
-      <w:proofErr w:type="spellStart"/>
-      <w:r>
-        <w:t>pptx</w:t>
-      </w:r>
-      <w:proofErr w:type="spellEnd"/>
-      <w:r>
         <w:t xml:space="preserve"> bestanden met de namen van de momenten.</w:t>
       </w:r>
     </w:p>
     <w:p/>
     <w:p>
       <w:r>
-        <w:lastRenderedPageBreak/>
         <w:t>Bijvoorbeeld:</w:t>
       </w:r>
       <w:r>
@@ -5836,7 +6058,7 @@
           <w:lang w:eastAsia="nl-NL"/>
         </w:rPr>
         <w:drawing>
-          <wp:inline distT="0" distB="0" distL="0" distR="0">
+          <wp:inline distT="0" distB="0" distL="0" distR="0" wp14:anchorId="4E55C84B" wp14:editId="4BF1C0BC">
             <wp:extent cx="3477350" cy="2425013"/>
             <wp:effectExtent l="0" t="0" r="0" b="0"/>
             <wp:docPr id="17" name="Picture 17"/>
@@ -5907,45 +6129,45 @@
       <w:pPr>
         <w:pStyle w:val="Heading2"/>
       </w:pPr>
-      <w:bookmarkStart w:id="24" w:name="_Toc496530544"/>
+      <w:bookmarkStart w:id="23" w:name="_Toc11913504"/>
       <w:r>
         <w:t>Tags</w:t>
       </w:r>
+      <w:bookmarkEnd w:id="23"/>
+    </w:p>
+    <w:p>
+      <w:r>
+        <w:t xml:space="preserve">Het programma werkt samen met Microsoft </w:t>
+      </w:r>
+      <w:proofErr w:type="spellStart"/>
+      <w:r>
+        <w:t>Powerpoint</w:t>
+      </w:r>
+      <w:proofErr w:type="spellEnd"/>
+      <w:r>
+        <w:t xml:space="preserve"> om te bepalen hoe een slide eruit moet zien. </w:t>
+      </w:r>
+      <w:r>
+        <w:t xml:space="preserve">Het programma past elke slide aan naar wat de liturgie vraagt van dat moment. </w:t>
+      </w:r>
+      <w:r>
+        <w:t>Dat doet hij door op elke slide te zoeken naar zogenoemde ‘Tags’ en deze te vervangen met teksten.</w:t>
+      </w:r>
+    </w:p>
+    <w:p>
+      <w:r>
+        <w:t>Een tag is een tekst tussen &lt;&gt;. Dus bijvoorbeeld &lt;volgende&gt; is een tag.</w:t>
+      </w:r>
+    </w:p>
+    <w:p>
+      <w:pPr>
+        <w:pStyle w:val="Heading3"/>
+      </w:pPr>
+      <w:bookmarkStart w:id="24" w:name="_Toc11913505"/>
+      <w:r>
+        <w:t>Mogelijkheden</w:t>
+      </w:r>
       <w:bookmarkEnd w:id="24"/>
-    </w:p>
-    <w:p>
-      <w:r>
-        <w:t xml:space="preserve">Het programma werkt samen met Microsoft </w:t>
-      </w:r>
-      <w:proofErr w:type="spellStart"/>
-      <w:r>
-        <w:t>Powerpoint</w:t>
-      </w:r>
-      <w:proofErr w:type="spellEnd"/>
-      <w:r>
-        <w:t xml:space="preserve"> om te bepalen hoe een slide eruit moet zien. </w:t>
-      </w:r>
-      <w:r>
-        <w:t xml:space="preserve">Het programma past elke slide aan naar wat de liturgie vraagt van dat moment. </w:t>
-      </w:r>
-      <w:r>
-        <w:t>Dat doet hij door op elke slide te zoeken naar zogenoemde ‘Tags’ en deze te vervangen met teksten.</w:t>
-      </w:r>
-    </w:p>
-    <w:p>
-      <w:r>
-        <w:t>Een tag is een tekst tussen &lt;&gt;. Dus bijvoorbeeld &lt;volgende&gt; is een tag.</w:t>
-      </w:r>
-    </w:p>
-    <w:p>
-      <w:pPr>
-        <w:pStyle w:val="Heading3"/>
-      </w:pPr>
-      <w:bookmarkStart w:id="25" w:name="_Toc496530545"/>
-      <w:r>
-        <w:t>Mogelijkheden</w:t>
-      </w:r>
-      <w:bookmarkEnd w:id="25"/>
     </w:p>
     <w:p>
       <w:r>
@@ -6000,6 +6222,7 @@
         </w:numPr>
       </w:pPr>
       <w:r>
+        <w:lastRenderedPageBreak/>
         <w:t>&lt;</w:t>
       </w:r>
       <w:r>
@@ -6202,12 +6425,11 @@
       <w:pPr>
         <w:pStyle w:val="Heading3"/>
       </w:pPr>
-      <w:bookmarkStart w:id="26" w:name="_Toc496530546"/>
-      <w:r>
-        <w:lastRenderedPageBreak/>
+      <w:bookmarkStart w:id="25" w:name="_Toc11913506"/>
+      <w:r>
         <w:t>Werking</w:t>
       </w:r>
-      <w:bookmarkEnd w:id="26"/>
+      <w:bookmarkEnd w:id="25"/>
     </w:p>
     <w:p>
       <w:r>
@@ -6234,7 +6456,7 @@
           <w:lang w:eastAsia="nl-NL"/>
         </w:rPr>
         <w:drawing>
-          <wp:inline distT="0" distB="0" distL="0" distR="0">
+          <wp:inline distT="0" distB="0" distL="0" distR="0" wp14:anchorId="147BBDD2" wp14:editId="6A2DECBD">
             <wp:extent cx="1589579" cy="2112296"/>
             <wp:effectExtent l="0" t="0" r="0" b="2540"/>
             <wp:docPr id="18" name="Picture 18"/>
@@ -6297,7 +6519,7 @@
           <w:lang w:eastAsia="nl-NL"/>
         </w:rPr>
         <w:drawing>
-          <wp:inline distT="0" distB="0" distL="0" distR="0">
+          <wp:inline distT="0" distB="0" distL="0" distR="0" wp14:anchorId="7EE00B7D" wp14:editId="7425ABC6">
             <wp:extent cx="3489372" cy="1803426"/>
             <wp:effectExtent l="0" t="0" r="0" b="6350"/>
             <wp:docPr id="19" name="Picture 19"/>
@@ -6342,6 +6564,7 @@
     </w:p>
     <w:p>
       <w:r>
+        <w:lastRenderedPageBreak/>
         <w:t>Dan nu d</w:t>
       </w:r>
       <w:r>
@@ -6505,7 +6728,6 @@
         </w:numPr>
       </w:pPr>
       <w:r>
-        <w:lastRenderedPageBreak/>
         <w:t>&lt;tekst&gt;</w:t>
       </w:r>
       <w:r>
@@ -6630,11 +6852,11 @@
       <w:pPr>
         <w:pStyle w:val="Heading3"/>
       </w:pPr>
-      <w:bookmarkStart w:id="27" w:name="_Toc496530547"/>
+      <w:bookmarkStart w:id="26" w:name="_Toc11913507"/>
       <w:r>
         <w:t>Voorbeelden</w:t>
       </w:r>
-      <w:bookmarkEnd w:id="27"/>
+      <w:bookmarkEnd w:id="26"/>
     </w:p>
     <w:p>
       <w:r>
@@ -6658,6 +6880,7 @@
     </w:p>
     <w:p>
       <w:r>
+        <w:lastRenderedPageBreak/>
         <w:t xml:space="preserve">Hoe de </w:t>
       </w:r>
       <w:r>
@@ -6678,7 +6901,7 @@
           <w:lang w:eastAsia="nl-NL"/>
         </w:rPr>
         <w:drawing>
-          <wp:inline distT="0" distB="0" distL="0" distR="0">
+          <wp:inline distT="0" distB="0" distL="0" distR="0" wp14:anchorId="643BC463" wp14:editId="63E9F4BC">
             <wp:extent cx="4692650" cy="2646398"/>
             <wp:effectExtent l="0" t="0" r="0" b="1905"/>
             <wp:docPr id="7" name="Picture 7"/>
@@ -6723,7 +6946,6 @@
     </w:p>
     <w:p>
       <w:r>
-        <w:lastRenderedPageBreak/>
         <w:t xml:space="preserve">Hoe de </w:t>
       </w:r>
       <w:r>
@@ -6744,7 +6966,7 @@
           <w:lang w:eastAsia="nl-NL"/>
         </w:rPr>
         <w:drawing>
-          <wp:inline distT="0" distB="0" distL="0" distR="0">
+          <wp:inline distT="0" distB="0" distL="0" distR="0" wp14:anchorId="215ECA48" wp14:editId="4C82FAE8">
             <wp:extent cx="4701436" cy="2633980"/>
             <wp:effectExtent l="0" t="0" r="4445" b="0"/>
             <wp:docPr id="20" name="Picture 20"/>
@@ -6789,6 +7011,7 @@
     </w:p>
     <w:p>
       <w:r>
+        <w:lastRenderedPageBreak/>
         <w:t xml:space="preserve">Een ‘Common’ slide </w:t>
       </w:r>
       <w:r>
@@ -6812,7 +7035,7 @@
           <w:lang w:eastAsia="nl-NL"/>
         </w:rPr>
         <w:drawing>
-          <wp:inline distT="0" distB="0" distL="0" distR="0">
+          <wp:inline distT="0" distB="0" distL="0" distR="0" wp14:anchorId="57E06C73" wp14:editId="57AD4D45">
             <wp:extent cx="4713962" cy="2658723"/>
             <wp:effectExtent l="0" t="0" r="0" b="8890"/>
             <wp:docPr id="21" name="Picture 21"/>
@@ -6863,7 +7086,7 @@
           <w:lang w:eastAsia="nl-NL"/>
         </w:rPr>
         <w:drawing>
-          <wp:inline distT="0" distB="0" distL="0" distR="0">
+          <wp:inline distT="0" distB="0" distL="0" distR="0" wp14:anchorId="2E7A3393" wp14:editId="21194A46">
             <wp:extent cx="4705611" cy="2654935"/>
             <wp:effectExtent l="0" t="0" r="0" b="0"/>
             <wp:docPr id="22" name="Picture 22"/>
@@ -6908,7 +7131,6 @@
     </w:p>
     <w:p>
       <w:r>
-        <w:lastRenderedPageBreak/>
         <w:t xml:space="preserve">Een ‘Common’ slide zonder tags, </w:t>
       </w:r>
       <w:r>
@@ -6926,7 +7148,7 @@
           <w:lang w:eastAsia="nl-NL"/>
         </w:rPr>
         <w:drawing>
-          <wp:inline distT="0" distB="0" distL="0" distR="0">
+          <wp:inline distT="0" distB="0" distL="0" distR="0" wp14:anchorId="624317ED" wp14:editId="42F9B74A">
             <wp:extent cx="4705611" cy="2654935"/>
             <wp:effectExtent l="0" t="0" r="0" b="0"/>
             <wp:docPr id="23" name="Picture 23"/>
@@ -6971,6 +7193,7 @@
     </w:p>
     <w:p>
       <w:r>
+        <w:lastRenderedPageBreak/>
         <w:t>Een ‘Common’ slide die je als voorloopslide kunt gebruiken voor een Bijbelgedeelte:</w:t>
       </w:r>
       <w:r>
@@ -6982,7 +7205,7 @@
           <w:lang w:eastAsia="nl-NL"/>
         </w:rPr>
         <w:drawing>
-          <wp:inline distT="0" distB="0" distL="0" distR="0">
+          <wp:inline distT="0" distB="0" distL="0" distR="0" wp14:anchorId="00F963B5" wp14:editId="7A72D7B7">
             <wp:extent cx="4692420" cy="2647167"/>
             <wp:effectExtent l="0" t="0" r="0" b="1270"/>
             <wp:docPr id="24" name="Picture 24"/>
@@ -7025,7 +7248,59 @@
         </w:drawing>
       </w:r>
     </w:p>
-    <w:p/>
+    <w:p>
+      <w:pPr>
+        <w:pStyle w:val="Heading3"/>
+      </w:pPr>
+      <w:r>
+        <w:t>Instellingen</w:t>
+      </w:r>
+    </w:p>
+    <w:p>
+      <w:r>
+        <w:t>Als je bepaalde tags niet gebruikt kan je uitzetten dat die zichtbaar zijn naast de liturgie. Dat beheer je via de instellingen:</w:t>
+      </w:r>
+      <w:r>
+        <w:br/>
+      </w:r>
+      <w:r>
+        <w:drawing>
+          <wp:inline distT="0" distB="0" distL="0" distR="0" wp14:anchorId="64784A18" wp14:editId="38E0EC2C">
+            <wp:extent cx="4272643" cy="1179364"/>
+            <wp:effectExtent l="0" t="0" r="0" b="0"/>
+            <wp:docPr id="4" name="Picture 4"/>
+            <wp:cNvGraphicFramePr>
+              <a:graphicFrameLocks xmlns:a="http://schemas.openxmlformats.org/drawingml/2006/main" noChangeAspect="1"/>
+            </wp:cNvGraphicFramePr>
+            <a:graphic xmlns:a="http://schemas.openxmlformats.org/drawingml/2006/main">
+              <a:graphicData uri="http://schemas.openxmlformats.org/drawingml/2006/picture">
+                <pic:pic xmlns:pic="http://schemas.openxmlformats.org/drawingml/2006/picture">
+                  <pic:nvPicPr>
+                    <pic:cNvPr id="1" name=""/>
+                    <pic:cNvPicPr/>
+                  </pic:nvPicPr>
+                  <pic:blipFill>
+                    <a:blip r:embed="rId32"/>
+                    <a:stretch>
+                      <a:fillRect/>
+                    </a:stretch>
+                  </pic:blipFill>
+                  <pic:spPr>
+                    <a:xfrm>
+                      <a:off x="0" y="0"/>
+                      <a:ext cx="4291354" cy="1184529"/>
+                    </a:xfrm>
+                    <a:prstGeom prst="rect">
+                      <a:avLst/>
+                    </a:prstGeom>
+                  </pic:spPr>
+                </pic:pic>
+              </a:graphicData>
+            </a:graphic>
+          </wp:inline>
+        </w:drawing>
+      </w:r>
+    </w:p>
     <w:p>
       <w:pPr>
         <w:rPr>
@@ -7043,12 +7318,12 @@
       <w:pPr>
         <w:pStyle w:val="Heading1"/>
       </w:pPr>
-      <w:bookmarkStart w:id="28" w:name="_Toc496530548"/>
+      <w:bookmarkStart w:id="27" w:name="_Toc11913508"/>
       <w:r>
         <w:lastRenderedPageBreak/>
         <w:t>Legenda</w:t>
       </w:r>
-      <w:bookmarkEnd w:id="28"/>
+      <w:bookmarkEnd w:id="27"/>
     </w:p>
     <w:p/>
     <w:p>
@@ -7245,24 +7520,24 @@
       <w:pPr>
         <w:pStyle w:val="Heading1"/>
       </w:pPr>
-      <w:bookmarkStart w:id="29" w:name="_Toc496530549"/>
+      <w:bookmarkStart w:id="28" w:name="_Toc11913509"/>
       <w:r>
         <w:lastRenderedPageBreak/>
         <w:t>Bijlagen</w:t>
       </w:r>
+      <w:bookmarkEnd w:id="28"/>
+    </w:p>
+    <w:p/>
+    <w:p>
+      <w:pPr>
+        <w:pStyle w:val="Heading2"/>
+      </w:pPr>
+      <w:bookmarkStart w:id="29" w:name="_Toc11913510"/>
+      <w:r>
+        <w:t>Integratie in de dienst</w:t>
+      </w:r>
       <w:bookmarkEnd w:id="29"/>
     </w:p>
-    <w:p/>
-    <w:p>
-      <w:pPr>
-        <w:pStyle w:val="Heading2"/>
-      </w:pPr>
-      <w:bookmarkStart w:id="30" w:name="_Toc496530550"/>
-      <w:r>
-        <w:t>Integratie in de dienst</w:t>
-      </w:r>
-      <w:bookmarkEnd w:id="30"/>
-    </w:p>
     <w:p>
       <w:r>
         <w:t xml:space="preserve">Op </w:t>
@@ -7270,7 +7545,7 @@
       <w:r>
         <w:t xml:space="preserve">de blog </w:t>
       </w:r>
-      <w:hyperlink r:id="rId32" w:history="1">
+      <w:hyperlink r:id="rId33" w:history="1">
         <w:r>
           <w:rPr>
             <w:rStyle w:val="Hyperlink"/>
@@ -7318,13 +7593,10 @@
         </w:numPr>
       </w:pPr>
       <w:r>
-        <w:t xml:space="preserve">We stemmen de liturgie af op donderdagavond 19.00. Daarna komen er geen grote wijzigingen meer. Dus dan kan de generator gebruikt worden om </w:t>
-      </w:r>
-      <w:r>
-        <w:t>de presentatie voor de dienst grotendeels klaar te zetten</w:t>
-      </w:r>
-      <w:r>
-        <w:t>.</w:t>
+        <w:t xml:space="preserve">De dominee wordt van tevoren op de hoogte gesteld van de werkwijzen rond onze dienst. Een </w:t>
+      </w:r>
+      <w:r>
+        <w:t>beschrijving wordt gestuurd met daarin welke liederen wij gebruiken en hoe hij ze het beste kan noemen (namelijk: de namen zoals wij ze als bundels in de database hebben)</w:t>
       </w:r>
     </w:p>
     <w:p>
@@ -7336,10 +7608,30 @@
         </w:numPr>
       </w:pPr>
       <w:r>
-        <w:t>In de loop van de week naar de zondag toe komen dan extra dingen binnen zoals presentaties voor tijdens de preek en/of extra wensen.</w:t>
-      </w:r>
-      <w:r>
-        <w:t xml:space="preserve"> Die kan je dan eenvoudig met de hand toevoegen aan de presentatie.</w:t>
+        <w:t>D</w:t>
+      </w:r>
+      <w:r>
+        <w:t xml:space="preserve">e liturgie </w:t>
+      </w:r>
+      <w:r>
+        <w:t xml:space="preserve">wordt uiterlijk verwacht in het postvakje van het </w:t>
+      </w:r>
+      <w:proofErr w:type="spellStart"/>
+      <w:r>
+        <w:t>beamteam</w:t>
+      </w:r>
+      <w:proofErr w:type="spellEnd"/>
+      <w:r>
+        <w:t xml:space="preserve"> </w:t>
+      </w:r>
+      <w:r>
+        <w:t xml:space="preserve">op donderdagavond 19.00. Daarna komen er geen grote wijzigingen meer. Dus dan kan de generator gebruikt worden om </w:t>
+      </w:r>
+      <w:r>
+        <w:t>de presentatie voor de dienst grotendeels klaar te zetten</w:t>
+      </w:r>
+      <w:r>
+        <w:t>.</w:t>
       </w:r>
     </w:p>
     <w:p>
@@ -7351,7 +7643,10 @@
         </w:numPr>
       </w:pPr>
       <w:r>
-        <w:t>Als er nog extra thema dingen nodig zijn, zoals leuke kleurtjes tijdens kerst, dan is daar alle ruimte voor.</w:t>
+        <w:t>In de loop van de week naar de zondag toe komen dan extra dingen binnen zoals presentaties voor tijdens de preek en/of extra wensen.</w:t>
+      </w:r>
+      <w:r>
+        <w:t xml:space="preserve"> Die kan je dan eenvoudig met de hand toevoegen aan de presentatie.</w:t>
       </w:r>
     </w:p>
     <w:p>
@@ -7363,7 +7658,7 @@
         </w:numPr>
       </w:pPr>
       <w:r>
-        <w:t>Zo snel als er een goed beeld is van hoe de presentatie eruitziet dan wordt deze rondgemaild naar de dominee (ter controle) en naar de musici (ter controle).</w:t>
+        <w:t>Als er nog extra thema dingen nodig zijn, zoals leuke kleurtjes tijdens kerst, dan is daar alle ruimte voor.</w:t>
       </w:r>
     </w:p>
     <w:p>
@@ -7375,13 +7670,7 @@
         </w:numPr>
       </w:pPr>
       <w:r>
-        <w:t xml:space="preserve">Op zaterdag 12.00 bevriest de presentatie, wijzingen na dit moment zijn niet </w:t>
-      </w:r>
-      <w:r>
-        <w:t xml:space="preserve">meer </w:t>
-      </w:r>
-      <w:r>
-        <w:t>wenselijk.</w:t>
+        <w:t>Zo snel als er een goed beeld is van hoe de presentatie eruitziet dan wordt deze rondgemaild naar de dominee (ter controle) en naar de musici (ter controle).</w:t>
       </w:r>
     </w:p>
     <w:p>
@@ -7393,6 +7682,24 @@
         </w:numPr>
       </w:pPr>
       <w:r>
+        <w:t xml:space="preserve">Op zaterdag 12.00 bevriest de presentatie, wijzingen na dit moment zijn niet </w:t>
+      </w:r>
+      <w:r>
+        <w:t xml:space="preserve">meer </w:t>
+      </w:r>
+      <w:r>
+        <w:t>wenselijk.</w:t>
+      </w:r>
+    </w:p>
+    <w:p>
+      <w:pPr>
+        <w:pStyle w:val="ListParagraph"/>
+        <w:numPr>
+          <w:ilvl w:val="0"/>
+          <w:numId w:val="19"/>
+        </w:numPr>
+      </w:pPr>
+      <w:r>
         <w:t>Zondag</w:t>
       </w:r>
       <w:r>
@@ -7551,7 +7858,14 @@
         </w:numPr>
       </w:pPr>
       <w:r>
-        <w:t>Je kunt moeilijke dingen uit de weg halen voor je beameraars (lage instapdrempel, ook voor complexe vragen zoals ‘volgende’ invullen, consistentie of lettertype gebruik)</w:t>
+        <w:lastRenderedPageBreak/>
+        <w:t xml:space="preserve">Je kunt moeilijke dingen </w:t>
+      </w:r>
+      <w:r>
+        <w:t>wegstoppen</w:t>
+      </w:r>
+      <w:r>
+        <w:t xml:space="preserve"> voor je beameraars (lage instapdrempel, ook voor complexe vragen zoals ‘volgende’ invullen, consistentie of lettertype gebruik)</w:t>
       </w:r>
     </w:p>
     <w:p>
@@ -7568,7 +7882,6 @@
         </w:numPr>
       </w:pPr>
       <w:r>
-        <w:lastRenderedPageBreak/>
         <w:t>Werkt niet goed samen met een videoteam wat ook het scherm voorin de kerk nodig heeft</w:t>
       </w:r>
     </w:p>
@@ -7606,11 +7919,11 @@
       <w:pPr>
         <w:pStyle w:val="Heading2"/>
       </w:pPr>
-      <w:bookmarkStart w:id="31" w:name="_Toc496530551"/>
+      <w:bookmarkStart w:id="30" w:name="_Toc11913511"/>
       <w:r>
         <w:t>Huisstijl</w:t>
       </w:r>
-      <w:bookmarkEnd w:id="31"/>
+      <w:bookmarkEnd w:id="30"/>
     </w:p>
     <w:p>
       <w:r>
@@ -7638,7 +7951,7 @@
           <w:lang w:eastAsia="nl-NL"/>
         </w:rPr>
         <w:drawing>
-          <wp:inline distT="0" distB="0" distL="0" distR="0">
+          <wp:inline distT="0" distB="0" distL="0" distR="0" wp14:anchorId="22CA73D4" wp14:editId="4BCA640E">
             <wp:extent cx="4692420" cy="2647167"/>
             <wp:effectExtent l="0" t="0" r="0" b="1270"/>
             <wp:docPr id="25" name="Picture 25"/>
@@ -7770,6 +8083,7 @@
     </w:p>
     <w:p>
       <w:r>
+        <w:lastRenderedPageBreak/>
         <w:t xml:space="preserve">Bij ons in de kerk hebben we veel onderzocht hoe letters het beste over komen bij zo veel mogelijk mensen. Wij kwamen uit op </w:t>
       </w:r>
       <w:proofErr w:type="spellStart"/>
@@ -7786,11 +8100,7 @@
     </w:p>
     <w:p>
       <w:r>
-        <w:t xml:space="preserve">Waar wij ook achter kwamen is dat je spaarzaam plaatjes in beeld moet brengen. Deze slide is een van de weinige slides die altijd een plaatje heeft. Een kop met een verder leeg beeld of een kop met </w:t>
-      </w:r>
-      <w:r>
-        <w:lastRenderedPageBreak/>
-        <w:t xml:space="preserve">het liturgiebord is wat wij vaak als rust in beeld brengen (of neer zetten als er een praatje is, </w:t>
+        <w:t xml:space="preserve">Waar wij ook achter kwamen is dat je spaarzaam plaatjes in beeld moet brengen. Deze slide is een van de weinige slides die altijd een plaatje heeft. Een kop met een verder leeg beeld of een kop met het liturgiebord is wat wij vaak als rust in beeld brengen (of neer zetten als er een praatje is, </w:t>
       </w:r>
       <w:proofErr w:type="spellStart"/>
       <w:r>
@@ -7801,7 +8111,6 @@
         <w:t xml:space="preserve"> de wet of het gebed)</w:t>
       </w:r>
     </w:p>
-    <w:p/>
     <w:p>
       <w:r>
         <w:t xml:space="preserve">Een laatste opmerking over de huisstijl in combinatie met de database: onze ervaring is dat </w:t>
@@ -7810,13 +8119,18 @@
         <w:t xml:space="preserve">als </w:t>
       </w:r>
       <w:r>
-        <w:t>je de huisstijl wilt veranderen je daardoor alle .</w:t>
+        <w:t xml:space="preserve">je de huisstijl wilt veranderen je daardoor </w:t>
+      </w:r>
+      <w:proofErr w:type="gramStart"/>
+      <w:r>
+        <w:t>alle .</w:t>
       </w:r>
       <w:proofErr w:type="spellStart"/>
       <w:r>
         <w:t>ppt’s</w:t>
       </w:r>
       <w:proofErr w:type="spellEnd"/>
+      <w:proofErr w:type="gramEnd"/>
       <w:r>
         <w:t xml:space="preserve"> langs moet gaan.</w:t>
       </w:r>
@@ -7835,11 +8149,11 @@
       <w:pPr>
         <w:pStyle w:val="Heading2"/>
       </w:pPr>
-      <w:bookmarkStart w:id="32" w:name="_Toc496530552"/>
+      <w:bookmarkStart w:id="31" w:name="_Toc11913512"/>
       <w:r>
         <w:t>Stabiliteit</w:t>
       </w:r>
-      <w:bookmarkEnd w:id="32"/>
+      <w:bookmarkEnd w:id="31"/>
     </w:p>
     <w:p>
       <w:r>
@@ -8000,6 +8314,7 @@
         </w:numPr>
       </w:pPr>
       <w:r>
+        <w:lastRenderedPageBreak/>
         <w:t>Het kan zijn dat een handeling niet meteen lukt. Dan probeert het programma het opnieuw, maar dan wel op een ietsje rustiger tempo.</w:t>
       </w:r>
     </w:p>
@@ -8024,7 +8339,6 @@
         </w:numPr>
       </w:pPr>
       <w:r>
-        <w:lastRenderedPageBreak/>
         <w:t>Het programma onthoud op hoeveel slides het niet (helemaal) gelukt is. Daar krijg je dan een melding van.</w:t>
       </w:r>
     </w:p>
@@ -8045,11 +8359,11 @@
       <w:pPr>
         <w:pStyle w:val="Heading2"/>
       </w:pPr>
-      <w:bookmarkStart w:id="33" w:name="_Toc496530553"/>
+      <w:bookmarkStart w:id="32" w:name="_Toc11913513"/>
       <w:r>
         <w:t>Meewerken aan het programma</w:t>
       </w:r>
-      <w:bookmarkEnd w:id="33"/>
+      <w:bookmarkEnd w:id="32"/>
     </w:p>
     <w:p>
       <w:r>
@@ -8060,7 +8374,7 @@
       <w:r>
         <w:t xml:space="preserve">De code staat op GitHub: </w:t>
       </w:r>
-      <w:hyperlink r:id="rId33" w:history="1">
+      <w:hyperlink r:id="rId34" w:history="1">
         <w:r>
           <w:rPr>
             <w:rStyle w:val="Hyperlink"/>
@@ -8156,11 +8470,11 @@
       <w:pPr>
         <w:pStyle w:val="Heading2"/>
       </w:pPr>
-      <w:bookmarkStart w:id="34" w:name="_Toc496530554"/>
+      <w:bookmarkStart w:id="33" w:name="_Toc11913514"/>
       <w:r>
         <w:t>Copyright</w:t>
       </w:r>
-      <w:bookmarkEnd w:id="34"/>
+      <w:bookmarkEnd w:id="33"/>
     </w:p>
     <w:p>
       <w:r>
@@ -8230,7 +8544,11 @@
         </w:numPr>
       </w:pPr>
       <w:r>
-        <w:t>Binnen je kerk of kerkgemeenschap zijn er vaak al licenties aanwezig of licentieconstructies beschikbaar waar jij je bij aan kan sluiten. Maar let op: licenties rond een papieren bundel of Bijbel zijn niet hetzelfde als de licenties rond beamen, daar moet je apart een licentie voor regelen.</w:t>
+        <w:t xml:space="preserve">Binnen je kerk of kerkgemeenschap zijn er vaak al licenties aanwezig of licentieconstructies beschikbaar waar jij je bij aan kan sluiten. Maar let op: licenties rond een papieren bundel of </w:t>
+      </w:r>
+      <w:r>
+        <w:lastRenderedPageBreak/>
+        <w:t>Bijbel zijn niet hetzelfde als de licenties rond beamen, daar moet je apart een licentie voor regelen.</w:t>
       </w:r>
     </w:p>
     <w:p>
@@ -8242,7 +8560,6 @@
         </w:numPr>
       </w:pPr>
       <w:r>
-        <w:lastRenderedPageBreak/>
         <w:t>Let op bij h</w:t>
       </w:r>
       <w:r>
@@ -8371,10 +8688,19 @@
         <w:t xml:space="preserve">Het klinkt moeilijk werkbaar maar nee, dat mag niet onbeperkt. Je mag publiekelijk citaten laten zien en horen maar niet volledige werken. Wil je </w:t>
       </w:r>
       <w:r>
-        <w:t xml:space="preserve">meer dan alleen kunnen citeren </w:t>
-      </w:r>
-      <w:r>
-        <w:t>dan moet je aan kunnen tonen dat je moeite hebt gedaan je uitzending te beperken tot je kerkgemeenschap.</w:t>
+        <w:t>meer dan alleen kunnen citeren</w:t>
+      </w:r>
+      <w:r>
+        <w:t>, dan heb je 3 opties: uitzend licentie, niet uitzenden, of alleen uitzenden binnen je kerkgemeenschap.</w:t>
+      </w:r>
+      <w:r>
+        <w:t xml:space="preserve"> </w:t>
+      </w:r>
+      <w:r>
+        <w:t xml:space="preserve">Bij de laatste moet je </w:t>
+      </w:r>
+      <w:r>
+        <w:t>dan aan kunnen tonen dat je moeite hebt gedaan je uitzending te beperken tot je kerkgemeenschap.</w:t>
       </w:r>
       <w:r>
         <w:br/>
@@ -8443,10 +8769,11 @@
       <w:r>
         <w:t>Als je direct acteert als instanties je wijzen op fouten omtrent licentiegebruik, dan sta je heel sterk. Niet alles hoeft en kan in 1x goed, als je maar aantoont welwillend te zijn om zaken op orde te krijgen.</w:t>
       </w:r>
-    </w:p>
-    <w:p/>
+      <w:bookmarkStart w:id="34" w:name="_GoBack"/>
+      <w:bookmarkEnd w:id="34"/>
+    </w:p>
     <w:sectPr>
-      <w:footerReference w:type="default" r:id="rId34"/>
+      <w:footerReference w:type="default" r:id="rId35"/>
       <w:pgSz w:w="11906" w:h="16838"/>
       <w:pgMar w:top="1417" w:right="1417" w:bottom="1417" w:left="1417" w:header="708" w:footer="708" w:gutter="0"/>
       <w:cols w:space="708"/>
@@ -8491,7 +8818,6 @@
         <w:docPartUnique/>
       </w:docPartObj>
     </w:sdtPr>
-    <w:sdtEndPr/>
     <w:sdtContent>
       <w:p>
         <w:pPr>
@@ -11747,7 +12073,7 @@
       </w:pPr>
     </w:pPrDefault>
   </w:docDefaults>
-  <w:latentStyles w:defLockedState="0" w:defUIPriority="99" w:defSemiHidden="0" w:defUnhideWhenUsed="0" w:defQFormat="0" w:count="375">
+  <w:latentStyles w:defLockedState="0" w:defUIPriority="99" w:defSemiHidden="0" w:defUnhideWhenUsed="0" w:defQFormat="0" w:count="376">
     <w:lsdException w:name="Normal" w:uiPriority="0" w:qFormat="1"/>
     <w:lsdException w:name="heading 1" w:uiPriority="9" w:qFormat="1"/>
     <w:lsdException w:name="heading 2" w:semiHidden="1" w:uiPriority="9" w:unhideWhenUsed="1" w:qFormat="1"/>
@@ -12123,6 +12449,7 @@
     <w:lsdException w:name="Smart Hyperlink" w:semiHidden="1" w:unhideWhenUsed="1"/>
     <w:lsdException w:name="Hashtag" w:semiHidden="1" w:unhideWhenUsed="1"/>
     <w:lsdException w:name="Unresolved Mention" w:semiHidden="1" w:unhideWhenUsed="1"/>
+    <w:lsdException w:name="Smart Link" w:semiHidden="1" w:unhideWhenUsed="1"/>
   </w:latentStyles>
   <w:style w:type="paragraph" w:default="1" w:styleId="Normal">
     <w:name w:val="Normal"/>
@@ -12743,7 +13070,7 @@
 </file>
 
 <file path=customXml/itemProps1.xml><?xml version="1.0" encoding="utf-8"?>
-<ds:datastoreItem xmlns:ds="http://schemas.openxmlformats.org/officeDocument/2006/customXml" ds:itemID="{2BE2663C-D3EE-4D30-8CFB-3BFFE434E155}">
+<ds:datastoreItem xmlns:ds="http://schemas.openxmlformats.org/officeDocument/2006/customXml" ds:itemID="{352BD617-FF91-4C19-AA27-064971D003D0}">
   <ds:schemaRefs>
     <ds:schemaRef ds:uri="http://schemas.openxmlformats.org/officeDocument/2006/bibliography"/>
   </ds:schemaRefs>

</xml_diff>